<commit_message>
- Made changes to the UseCase Diagram and textual discriptions. - By Bri and Sri
</commit_message>
<xml_diff>
--- a/RD.docx
+++ b/RD.docx
@@ -245,23 +245,13 @@
           <w:szCs w:val="28"/>
         </w:rPr>
       </w:pPr>
-      <w:proofErr w:type="spellStart"/>
       <w:r>
         <w:rPr>
           <w:rFonts w:ascii="Arial" w:eastAsia="Arial" w:hAnsi="Arial" w:cs="Arial"/>
           <w:sz w:val="28"/>
           <w:szCs w:val="28"/>
         </w:rPr>
-        <w:t>Brisan</w:t>
-      </w:r>
-      <w:proofErr w:type="spellEnd"/>
-      <w:r>
-        <w:rPr>
-          <w:rFonts w:ascii="Arial" w:eastAsia="Arial" w:hAnsi="Arial" w:cs="Arial"/>
-          <w:sz w:val="28"/>
-          <w:szCs w:val="28"/>
-        </w:rPr>
-        <w:t xml:space="preserve"> B</w:t>
+        <w:t>Brisan B</w:t>
       </w:r>
     </w:p>
     <w:p>
@@ -443,15 +433,19 @@
           <w:ilvl w:val="1"/>
           <w:numId w:val="1"/>
         </w:numPr>
-      </w:pPr>
-      <w:r>
+        <w:rPr>
+          <w:rFonts w:asciiTheme="minorHAnsi" w:hAnsiTheme="minorHAnsi"/>
+        </w:rPr>
+      </w:pPr>
+      <w:r>
+        <w:rPr>
+          <w:rFonts w:asciiTheme="minorHAnsi" w:hAnsiTheme="minorHAnsi"/>
+        </w:rPr>
         <w:t xml:space="preserve">Attendance: </w:t>
       </w:r>
       <w:r>
         <w:rPr>
-          <w:rFonts w:ascii="Times New Roman" w:eastAsia="Times New Roman" w:hAnsi="Times New Roman" w:cs="Times New Roman"/>
-          <w:sz w:val="22"/>
-          <w:szCs w:val="22"/>
+          <w:rFonts w:asciiTheme="minorHAnsi" w:eastAsia="Times New Roman" w:hAnsiTheme="minorHAnsi" w:cs="Times New Roman"/>
         </w:rPr>
         <w:t>The app is capable of showing the number of people present at each party (low priority).</w:t>
       </w:r>
@@ -464,7 +458,13 @@
         </w:numPr>
       </w:pPr>
       <w:r>
-        <w:t>Geo-tagging: Application is capable of accounting for your geographic location when filtering relevant events. This is also used to give locations to events, and checking into events (high priority).</w:t>
+        <w:t xml:space="preserve">Geo-tagging: Application is capable of accounting for your geographic location when filtering relevant events. This is also used to give locations to </w:t>
+      </w:r>
+      <w:r>
+        <w:t>events and</w:t>
+      </w:r>
+      <w:r>
+        <w:t xml:space="preserve"> checking into events (high priority).</w:t>
       </w:r>
     </w:p>
     <w:p>
@@ -508,7 +508,15 @@
         </w:numPr>
       </w:pPr>
       <w:r>
-        <w:t>Notifications: Users can receive notification reminders ( low priority).</w:t>
+        <w:t xml:space="preserve">Notifications: Users can receive notification reminders </w:t>
+      </w:r>
+      <w:proofErr w:type="gramStart"/>
+      <w:r>
+        <w:t>( low</w:t>
+      </w:r>
+      <w:proofErr w:type="gramEnd"/>
+      <w:r>
+        <w:t xml:space="preserve"> priority).</w:t>
       </w:r>
     </w:p>
     <w:p>
@@ -529,6 +537,9 @@
           <w:numId w:val="1"/>
         </w:numPr>
       </w:pPr>
+      <w:r>
+        <w:t xml:space="preserve">Login: </w:t>
+      </w:r>
       <w:r>
         <w:t>Application allows for users to create and manage their accounts (high priority).</w:t>
       </w:r>
@@ -626,7 +637,27 @@
           <w:sz w:val="20"/>
           <w:szCs w:val="20"/>
         </w:rPr>
-        <w:t>If application remains logged in until signing out, the users security would remain protected by the systems internal lock system.</w:t>
+        <w:t xml:space="preserve">If application remains logged in until signing out, the </w:t>
+      </w:r>
+      <w:proofErr w:type="gramStart"/>
+      <w:r>
+        <w:rPr>
+          <w:rFonts w:ascii="Arial" w:eastAsia="Arial" w:hAnsi="Arial" w:cs="Arial"/>
+          <w:i/>
+          <w:sz w:val="20"/>
+          <w:szCs w:val="20"/>
+        </w:rPr>
+        <w:t>users</w:t>
+      </w:r>
+      <w:proofErr w:type="gramEnd"/>
+      <w:r>
+        <w:rPr>
+          <w:rFonts w:ascii="Arial" w:eastAsia="Arial" w:hAnsi="Arial" w:cs="Arial"/>
+          <w:i/>
+          <w:sz w:val="20"/>
+          <w:szCs w:val="20"/>
+        </w:rPr>
+        <w:t xml:space="preserve"> security would remain protected by the systems internal lock system.</w:t>
       </w:r>
     </w:p>
     <w:p>
@@ -827,13 +858,18 @@
       </w:pPr>
       <w:r>
         <w:rPr>
+          <w:rFonts w:ascii="Arial" w:eastAsia="Arial" w:hAnsi="Arial" w:cs="Arial"/>
+          <w:i/>
           <w:noProof/>
-        </w:rPr>
+          <w:sz w:val="20"/>
+          <w:szCs w:val="20"/>
+        </w:rPr>
+        <w:lastRenderedPageBreak/>
         <w:drawing>
-          <wp:inline distT="0" distB="0" distL="0" distR="0" wp14:anchorId="112D0FA2" wp14:editId="5ECAF12D">
-            <wp:extent cx="5486400" cy="3086735"/>
+          <wp:inline distT="0" distB="0" distL="0" distR="0" wp14:anchorId="07045D84" wp14:editId="4F2B8355">
+            <wp:extent cx="5486400" cy="3086100"/>
             <wp:effectExtent l="0" t="0" r="0" b="0"/>
-            <wp:docPr id="8" name="Picture 8"/>
+            <wp:docPr id="9" name="Picture 9"/>
             <wp:cNvGraphicFramePr>
               <a:graphicFrameLocks xmlns:a="http://schemas.openxmlformats.org/drawingml/2006/main" noChangeAspect="1"/>
             </wp:cNvGraphicFramePr>
@@ -841,10 +877,8 @@
               <a:graphicData uri="http://schemas.openxmlformats.org/drawingml/2006/picture">
                 <pic:pic xmlns:pic="http://schemas.openxmlformats.org/drawingml/2006/picture">
                   <pic:nvPicPr>
-                    <pic:cNvPr id="0" name="Picture 11"/>
-                    <pic:cNvPicPr>
-                      <a:picLocks noChangeAspect="1" noChangeArrowheads="1"/>
-                    </pic:cNvPicPr>
+                    <pic:cNvPr id="9" name="Model.png"/>
+                    <pic:cNvPicPr/>
                   </pic:nvPicPr>
                   <pic:blipFill>
                     <a:blip r:embed="rId5">
@@ -854,23 +888,18 @@
                         </a:ext>
                       </a:extLst>
                     </a:blip>
-                    <a:srcRect/>
                     <a:stretch>
                       <a:fillRect/>
                     </a:stretch>
                   </pic:blipFill>
-                  <pic:spPr bwMode="auto">
+                  <pic:spPr>
                     <a:xfrm>
                       <a:off x="0" y="0"/>
-                      <a:ext cx="5486400" cy="3086735"/>
+                      <a:ext cx="5486400" cy="3086100"/>
                     </a:xfrm>
                     <a:prstGeom prst="rect">
                       <a:avLst/>
                     </a:prstGeom>
-                    <a:noFill/>
-                    <a:ln>
-                      <a:noFill/>
-                    </a:ln>
                   </pic:spPr>
                 </pic:pic>
               </a:graphicData>
@@ -1237,8 +1266,18 @@
           <w:sz w:val="20"/>
           <w:szCs w:val="20"/>
         </w:rPr>
-        <w:t>Exit conditions: account created</w:t>
-      </w:r>
+        <w:t xml:space="preserve">Exit conditions: account </w:t>
+      </w:r>
+      <w:proofErr w:type="gramStart"/>
+      <w:r>
+        <w:rPr>
+          <w:rFonts w:ascii="Arial" w:eastAsia="Arial" w:hAnsi="Arial" w:cs="Arial"/>
+          <w:sz w:val="20"/>
+          <w:szCs w:val="20"/>
+        </w:rPr>
+        <w:t>created</w:t>
+      </w:r>
+      <w:proofErr w:type="gramEnd"/>
       <w:r>
         <w:rPr>
           <w:rFonts w:ascii="Arial" w:eastAsia="Arial" w:hAnsi="Arial" w:cs="Arial"/>
@@ -1563,8 +1602,18 @@
           <w:sz w:val="20"/>
           <w:szCs w:val="20"/>
         </w:rPr>
-        <w:t>create button</w:t>
-      </w:r>
+        <w:t xml:space="preserve">create </w:t>
+      </w:r>
+      <w:proofErr w:type="gramStart"/>
+      <w:r>
+        <w:rPr>
+          <w:rFonts w:ascii="Arial" w:eastAsia="Arial" w:hAnsi="Arial" w:cs="Arial"/>
+          <w:sz w:val="20"/>
+          <w:szCs w:val="20"/>
+        </w:rPr>
+        <w:t>button</w:t>
+      </w:r>
+      <w:proofErr w:type="gramEnd"/>
       <w:r>
         <w:rPr>
           <w:rFonts w:ascii="Arial" w:eastAsia="Arial" w:hAnsi="Arial" w:cs="Arial"/>
@@ -1663,6 +1712,7 @@
           <w:sz w:val="20"/>
           <w:szCs w:val="20"/>
         </w:rPr>
+        <w:lastRenderedPageBreak/>
         <w:t>Exit conditions:</w:t>
       </w:r>
       <w:r>
@@ -2719,6 +2769,7 @@
           <w:sz w:val="20"/>
           <w:szCs w:val="20"/>
         </w:rPr>
+        <w:lastRenderedPageBreak/>
         <w:t>3. Hit submit, if the information is correct then the user is directed back to homepage</w:t>
       </w:r>
       <w:r>
@@ -2783,15 +2834,7 @@
           <w:sz w:val="20"/>
           <w:szCs w:val="20"/>
         </w:rPr>
-        <w:t xml:space="preserve">: </w:t>
-      </w:r>
-      <w:r>
-        <w:rPr>
-          <w:rFonts w:ascii="Arial" w:eastAsia="Arial" w:hAnsi="Arial" w:cs="Arial"/>
-          <w:sz w:val="20"/>
-          <w:szCs w:val="20"/>
-        </w:rPr>
-        <w:t>Decline</w:t>
+        <w:t>: Decline</w:t>
       </w:r>
     </w:p>
     <w:p>
@@ -2827,6 +2870,306 @@
           <w:sz w:val="20"/>
           <w:szCs w:val="20"/>
         </w:rPr>
+        <w:t>Initial conditions: User got declined from the payment</w:t>
+      </w:r>
+    </w:p>
+    <w:p>
+      <w:pPr>
+        <w:shd w:val="clear" w:color="auto" w:fill="FFFFFF"/>
+        <w:rPr>
+          <w:rFonts w:ascii="Arial" w:eastAsia="Arial" w:hAnsi="Arial" w:cs="Arial"/>
+          <w:sz w:val="20"/>
+          <w:szCs w:val="20"/>
+        </w:rPr>
+      </w:pPr>
+      <w:r>
+        <w:rPr>
+          <w:rFonts w:ascii="Arial" w:eastAsia="Arial" w:hAnsi="Arial" w:cs="Arial"/>
+          <w:sz w:val="20"/>
+          <w:szCs w:val="20"/>
+        </w:rPr>
+        <w:t>Exit conditions: redirected to payment</w:t>
+      </w:r>
+    </w:p>
+    <w:p>
+      <w:pPr>
+        <w:shd w:val="clear" w:color="auto" w:fill="FFFFFF"/>
+        <w:rPr>
+          <w:rFonts w:ascii="Arial" w:eastAsia="Arial" w:hAnsi="Arial" w:cs="Arial"/>
+          <w:sz w:val="20"/>
+          <w:szCs w:val="20"/>
+        </w:rPr>
+      </w:pPr>
+      <w:r>
+        <w:rPr>
+          <w:rFonts w:ascii="Arial" w:eastAsia="Arial" w:hAnsi="Arial" w:cs="Arial"/>
+          <w:sz w:val="20"/>
+          <w:szCs w:val="20"/>
+        </w:rPr>
+        <w:t xml:space="preserve">Flow of events: </w:t>
+      </w:r>
+    </w:p>
+    <w:p>
+      <w:pPr>
+        <w:shd w:val="clear" w:color="auto" w:fill="FFFFFF"/>
+        <w:rPr>
+          <w:rFonts w:ascii="Arial" w:eastAsia="Arial" w:hAnsi="Arial" w:cs="Arial"/>
+          <w:sz w:val="20"/>
+          <w:szCs w:val="20"/>
+        </w:rPr>
+      </w:pPr>
+      <w:r>
+        <w:rPr>
+          <w:rFonts w:ascii="Arial" w:eastAsia="Arial" w:hAnsi="Arial" w:cs="Arial"/>
+          <w:sz w:val="20"/>
+          <w:szCs w:val="20"/>
+        </w:rPr>
+        <w:t>1. A decline message is displayed</w:t>
+      </w:r>
+    </w:p>
+    <w:p>
+      <w:pPr>
+        <w:shd w:val="clear" w:color="auto" w:fill="FFFFFF"/>
+        <w:rPr>
+          <w:rFonts w:ascii="Arial" w:eastAsia="Arial" w:hAnsi="Arial" w:cs="Arial"/>
+          <w:sz w:val="20"/>
+          <w:szCs w:val="20"/>
+        </w:rPr>
+      </w:pPr>
+      <w:r>
+        <w:rPr>
+          <w:rFonts w:ascii="Arial" w:eastAsia="Arial" w:hAnsi="Arial" w:cs="Arial"/>
+          <w:sz w:val="20"/>
+          <w:szCs w:val="20"/>
+        </w:rPr>
+        <w:t xml:space="preserve">2. </w:t>
+      </w:r>
+      <w:r>
+        <w:rPr>
+          <w:rFonts w:ascii="Arial" w:eastAsia="Arial" w:hAnsi="Arial" w:cs="Arial"/>
+          <w:sz w:val="20"/>
+          <w:szCs w:val="20"/>
+        </w:rPr>
+        <w:t>The user is redirected to payment page to enter the information again</w:t>
+      </w:r>
+    </w:p>
+    <w:p>
+      <w:pPr>
+        <w:shd w:val="clear" w:color="auto" w:fill="FFFFFF"/>
+        <w:rPr>
+          <w:rFonts w:ascii="Arial" w:eastAsia="Arial" w:hAnsi="Arial" w:cs="Arial"/>
+          <w:sz w:val="20"/>
+          <w:szCs w:val="20"/>
+        </w:rPr>
+      </w:pPr>
+    </w:p>
+    <w:p>
+      <w:pPr>
+        <w:shd w:val="clear" w:color="auto" w:fill="FFFFFF"/>
+        <w:rPr>
+          <w:rFonts w:ascii="Arial" w:eastAsia="Arial" w:hAnsi="Arial" w:cs="Arial"/>
+          <w:sz w:val="20"/>
+          <w:szCs w:val="20"/>
+        </w:rPr>
+      </w:pPr>
+      <w:proofErr w:type="spellStart"/>
+      <w:r>
+        <w:rPr>
+          <w:rFonts w:ascii="Arial" w:eastAsia="Arial" w:hAnsi="Arial" w:cs="Arial"/>
+          <w:sz w:val="20"/>
+          <w:szCs w:val="20"/>
+        </w:rPr>
+        <w:t>UseCase</w:t>
+      </w:r>
+      <w:proofErr w:type="spellEnd"/>
+      <w:r>
+        <w:rPr>
+          <w:rFonts w:ascii="Arial" w:eastAsia="Arial" w:hAnsi="Arial" w:cs="Arial"/>
+          <w:sz w:val="20"/>
+          <w:szCs w:val="20"/>
+        </w:rPr>
+        <w:t>: Respond to invitation</w:t>
+      </w:r>
+    </w:p>
+    <w:p>
+      <w:pPr>
+        <w:shd w:val="clear" w:color="auto" w:fill="FFFFFF"/>
+        <w:rPr>
+          <w:rFonts w:ascii="Arial" w:eastAsia="Arial" w:hAnsi="Arial" w:cs="Arial"/>
+          <w:sz w:val="20"/>
+          <w:szCs w:val="20"/>
+        </w:rPr>
+      </w:pPr>
+      <w:r>
+        <w:rPr>
+          <w:rFonts w:ascii="Arial" w:eastAsia="Arial" w:hAnsi="Arial" w:cs="Arial"/>
+          <w:sz w:val="20"/>
+          <w:szCs w:val="20"/>
+        </w:rPr>
+        <w:t>Actors: User</w:t>
+      </w:r>
+    </w:p>
+    <w:p>
+      <w:pPr>
+        <w:shd w:val="clear" w:color="auto" w:fill="FFFFFF"/>
+        <w:rPr>
+          <w:rFonts w:ascii="Arial" w:eastAsia="Arial" w:hAnsi="Arial" w:cs="Arial"/>
+          <w:sz w:val="20"/>
+          <w:szCs w:val="20"/>
+        </w:rPr>
+      </w:pPr>
+      <w:r>
+        <w:rPr>
+          <w:rFonts w:ascii="Arial" w:eastAsia="Arial" w:hAnsi="Arial" w:cs="Arial"/>
+          <w:sz w:val="20"/>
+          <w:szCs w:val="20"/>
+        </w:rPr>
+        <w:t>Initial conditions: User has been invited by another user for an event</w:t>
+      </w:r>
+    </w:p>
+    <w:p>
+      <w:pPr>
+        <w:shd w:val="clear" w:color="auto" w:fill="FFFFFF"/>
+        <w:rPr>
+          <w:rFonts w:ascii="Arial" w:eastAsia="Arial" w:hAnsi="Arial" w:cs="Arial"/>
+          <w:sz w:val="20"/>
+          <w:szCs w:val="20"/>
+        </w:rPr>
+      </w:pPr>
+      <w:r>
+        <w:rPr>
+          <w:rFonts w:ascii="Arial" w:eastAsia="Arial" w:hAnsi="Arial" w:cs="Arial"/>
+          <w:sz w:val="20"/>
+          <w:szCs w:val="20"/>
+        </w:rPr>
+        <w:t>Exit conditions: accept or decline invitation</w:t>
+      </w:r>
+    </w:p>
+    <w:p>
+      <w:pPr>
+        <w:shd w:val="clear" w:color="auto" w:fill="FFFFFF"/>
+        <w:rPr>
+          <w:rFonts w:ascii="Arial" w:eastAsia="Arial" w:hAnsi="Arial" w:cs="Arial"/>
+          <w:sz w:val="20"/>
+          <w:szCs w:val="20"/>
+        </w:rPr>
+      </w:pPr>
+      <w:r>
+        <w:rPr>
+          <w:rFonts w:ascii="Arial" w:eastAsia="Arial" w:hAnsi="Arial" w:cs="Arial"/>
+          <w:sz w:val="20"/>
+          <w:szCs w:val="20"/>
+        </w:rPr>
+        <w:t xml:space="preserve">Flow of events: </w:t>
+      </w:r>
+    </w:p>
+    <w:p>
+      <w:pPr>
+        <w:shd w:val="clear" w:color="auto" w:fill="FFFFFF"/>
+        <w:rPr>
+          <w:rFonts w:ascii="Arial" w:eastAsia="Arial" w:hAnsi="Arial" w:cs="Arial"/>
+          <w:sz w:val="20"/>
+          <w:szCs w:val="20"/>
+        </w:rPr>
+      </w:pPr>
+      <w:r>
+        <w:rPr>
+          <w:rFonts w:ascii="Arial" w:eastAsia="Arial" w:hAnsi="Arial" w:cs="Arial"/>
+          <w:sz w:val="20"/>
+          <w:szCs w:val="20"/>
+        </w:rPr>
+        <w:t>1. User receives an invitation from another user</w:t>
+      </w:r>
+    </w:p>
+    <w:p>
+      <w:pPr>
+        <w:shd w:val="clear" w:color="auto" w:fill="FFFFFF"/>
+        <w:rPr>
+          <w:rFonts w:ascii="Arial" w:eastAsia="Arial" w:hAnsi="Arial" w:cs="Arial"/>
+          <w:sz w:val="20"/>
+          <w:szCs w:val="20"/>
+        </w:rPr>
+      </w:pPr>
+      <w:r>
+        <w:rPr>
+          <w:rFonts w:ascii="Arial" w:eastAsia="Arial" w:hAnsi="Arial" w:cs="Arial"/>
+          <w:sz w:val="20"/>
+          <w:szCs w:val="20"/>
+        </w:rPr>
+        <w:t>2. User decides to either accept the invitation or decline the invitation</w:t>
+      </w:r>
+    </w:p>
+    <w:p>
+      <w:pPr>
+        <w:shd w:val="clear" w:color="auto" w:fill="FFFFFF"/>
+        <w:rPr>
+          <w:rFonts w:ascii="Arial" w:eastAsia="Arial" w:hAnsi="Arial" w:cs="Arial"/>
+          <w:sz w:val="20"/>
+          <w:szCs w:val="20"/>
+        </w:rPr>
+      </w:pPr>
+    </w:p>
+    <w:p>
+      <w:pPr>
+        <w:shd w:val="clear" w:color="auto" w:fill="FFFFFF"/>
+        <w:rPr>
+          <w:rFonts w:ascii="Arial" w:eastAsia="Arial" w:hAnsi="Arial" w:cs="Arial"/>
+          <w:sz w:val="20"/>
+          <w:szCs w:val="20"/>
+        </w:rPr>
+      </w:pPr>
+      <w:proofErr w:type="spellStart"/>
+      <w:r>
+        <w:rPr>
+          <w:rFonts w:ascii="Arial" w:eastAsia="Arial" w:hAnsi="Arial" w:cs="Arial"/>
+          <w:sz w:val="20"/>
+          <w:szCs w:val="20"/>
+        </w:rPr>
+        <w:t>UseCase</w:t>
+      </w:r>
+      <w:proofErr w:type="spellEnd"/>
+      <w:r>
+        <w:rPr>
+          <w:rFonts w:ascii="Arial" w:eastAsia="Arial" w:hAnsi="Arial" w:cs="Arial"/>
+          <w:sz w:val="20"/>
+          <w:szCs w:val="20"/>
+        </w:rPr>
+        <w:t>: Manage Post</w:t>
+      </w:r>
+    </w:p>
+    <w:p>
+      <w:pPr>
+        <w:shd w:val="clear" w:color="auto" w:fill="FFFFFF"/>
+        <w:rPr>
+          <w:rFonts w:ascii="Arial" w:eastAsia="Arial" w:hAnsi="Arial" w:cs="Arial"/>
+          <w:sz w:val="20"/>
+          <w:szCs w:val="20"/>
+        </w:rPr>
+      </w:pPr>
+      <w:r>
+        <w:rPr>
+          <w:rFonts w:ascii="Arial" w:eastAsia="Arial" w:hAnsi="Arial" w:cs="Arial"/>
+          <w:sz w:val="20"/>
+          <w:szCs w:val="20"/>
+        </w:rPr>
+        <w:t>Actors: Moderator</w:t>
+      </w:r>
+    </w:p>
+    <w:p>
+      <w:pPr>
+        <w:shd w:val="clear" w:color="auto" w:fill="FFFFFF"/>
+        <w:rPr>
+          <w:rFonts w:ascii="Arial" w:eastAsia="Arial" w:hAnsi="Arial" w:cs="Arial"/>
+          <w:sz w:val="20"/>
+          <w:szCs w:val="20"/>
+        </w:rPr>
+      </w:pPr>
+      <w:r>
+        <w:rPr>
+          <w:rFonts w:ascii="Arial" w:eastAsia="Arial" w:hAnsi="Arial" w:cs="Arial"/>
+          <w:sz w:val="20"/>
+          <w:szCs w:val="20"/>
+        </w:rPr>
         <w:t xml:space="preserve">Initial conditions: </w:t>
       </w:r>
       <w:r>
@@ -2835,7 +3178,7 @@
           <w:sz w:val="20"/>
           <w:szCs w:val="20"/>
         </w:rPr>
-        <w:t>User got declined from the payment</w:t>
+        <w:t>Moderator reviews report.</w:t>
       </w:r>
     </w:p>
     <w:p>
@@ -2861,7 +3204,7 @@
           <w:sz w:val="20"/>
           <w:szCs w:val="20"/>
         </w:rPr>
-        <w:t>redirected to payment</w:t>
+        <w:t>Remove post if necessary.</w:t>
       </w:r>
     </w:p>
     <w:p>
@@ -2905,33 +3248,33 @@
           <w:sz w:val="20"/>
           <w:szCs w:val="20"/>
         </w:rPr>
-        <w:t>A decline message is displayed</w:t>
-      </w:r>
-    </w:p>
-    <w:p>
-      <w:pPr>
-        <w:shd w:val="clear" w:color="auto" w:fill="FFFFFF"/>
-        <w:rPr>
-          <w:rFonts w:ascii="Arial" w:eastAsia="Arial" w:hAnsi="Arial" w:cs="Arial"/>
-          <w:sz w:val="20"/>
-          <w:szCs w:val="20"/>
-        </w:rPr>
-      </w:pPr>
-      <w:r>
-        <w:rPr>
-          <w:rFonts w:ascii="Arial" w:eastAsia="Arial" w:hAnsi="Arial" w:cs="Arial"/>
-          <w:sz w:val="20"/>
-          <w:szCs w:val="20"/>
-        </w:rPr>
-        <w:t xml:space="preserve">2. </w:t>
-      </w:r>
-      <w:r>
-        <w:rPr>
-          <w:rFonts w:ascii="Arial" w:eastAsia="Arial" w:hAnsi="Arial" w:cs="Arial"/>
-          <w:sz w:val="20"/>
-          <w:szCs w:val="20"/>
-        </w:rPr>
-        <w:t>The user is redirected to payment page to enter the information again</w:t>
+        <w:t>Review report and post.</w:t>
+      </w:r>
+    </w:p>
+    <w:p>
+      <w:pPr>
+        <w:shd w:val="clear" w:color="auto" w:fill="FFFFFF"/>
+        <w:rPr>
+          <w:rFonts w:ascii="Arial" w:eastAsia="Arial" w:hAnsi="Arial" w:cs="Arial"/>
+          <w:sz w:val="20"/>
+          <w:szCs w:val="20"/>
+        </w:rPr>
+      </w:pPr>
+      <w:r>
+        <w:rPr>
+          <w:rFonts w:ascii="Arial" w:eastAsia="Arial" w:hAnsi="Arial" w:cs="Arial"/>
+          <w:sz w:val="20"/>
+          <w:szCs w:val="20"/>
+        </w:rPr>
+        <w:t>2.</w:t>
+      </w:r>
+      <w:r>
+        <w:rPr>
+          <w:rFonts w:ascii="Arial" w:eastAsia="Arial" w:hAnsi="Arial" w:cs="Arial"/>
+          <w:sz w:val="20"/>
+          <w:szCs w:val="20"/>
+        </w:rPr>
+        <w:t xml:space="preserve"> Delete post if necessary.</w:t>
       </w:r>
     </w:p>
     <w:p>
@@ -2969,59 +3312,51 @@
           <w:sz w:val="20"/>
           <w:szCs w:val="20"/>
         </w:rPr>
-        <w:t xml:space="preserve">: </w:t>
-      </w:r>
-      <w:r>
-        <w:rPr>
-          <w:rFonts w:ascii="Arial" w:eastAsia="Arial" w:hAnsi="Arial" w:cs="Arial"/>
-          <w:sz w:val="20"/>
-          <w:szCs w:val="20"/>
-        </w:rPr>
-        <w:t>Respond to invitation</w:t>
-      </w:r>
-    </w:p>
-    <w:p>
-      <w:pPr>
-        <w:shd w:val="clear" w:color="auto" w:fill="FFFFFF"/>
-        <w:rPr>
-          <w:rFonts w:ascii="Arial" w:eastAsia="Arial" w:hAnsi="Arial" w:cs="Arial"/>
-          <w:sz w:val="20"/>
-          <w:szCs w:val="20"/>
-        </w:rPr>
-      </w:pPr>
-      <w:r>
-        <w:rPr>
-          <w:rFonts w:ascii="Arial" w:eastAsia="Arial" w:hAnsi="Arial" w:cs="Arial"/>
-          <w:sz w:val="20"/>
-          <w:szCs w:val="20"/>
-        </w:rPr>
-        <w:t>Actors: User</w:t>
-      </w:r>
-    </w:p>
-    <w:p>
-      <w:pPr>
-        <w:shd w:val="clear" w:color="auto" w:fill="FFFFFF"/>
-        <w:rPr>
-          <w:rFonts w:ascii="Arial" w:eastAsia="Arial" w:hAnsi="Arial" w:cs="Arial"/>
-          <w:sz w:val="20"/>
-          <w:szCs w:val="20"/>
-        </w:rPr>
-      </w:pPr>
-      <w:r>
-        <w:rPr>
-          <w:rFonts w:ascii="Arial" w:eastAsia="Arial" w:hAnsi="Arial" w:cs="Arial"/>
-          <w:sz w:val="20"/>
-          <w:szCs w:val="20"/>
-        </w:rPr>
-        <w:t xml:space="preserve">Initial conditions: </w:t>
-      </w:r>
-      <w:r>
-        <w:rPr>
-          <w:rFonts w:ascii="Arial" w:eastAsia="Arial" w:hAnsi="Arial" w:cs="Arial"/>
-          <w:sz w:val="20"/>
-          <w:szCs w:val="20"/>
-        </w:rPr>
-        <w:t>User has been invited by another user for an event</w:t>
+        <w:t>: Moderate accounts</w:t>
+      </w:r>
+    </w:p>
+    <w:p>
+      <w:pPr>
+        <w:shd w:val="clear" w:color="auto" w:fill="FFFFFF"/>
+        <w:rPr>
+          <w:rFonts w:ascii="Arial" w:eastAsia="Arial" w:hAnsi="Arial" w:cs="Arial"/>
+          <w:sz w:val="20"/>
+          <w:szCs w:val="20"/>
+        </w:rPr>
+      </w:pPr>
+      <w:r>
+        <w:rPr>
+          <w:rFonts w:ascii="Arial" w:eastAsia="Arial" w:hAnsi="Arial" w:cs="Arial"/>
+          <w:sz w:val="20"/>
+          <w:szCs w:val="20"/>
+        </w:rPr>
+        <w:t>Actors: Moderator</w:t>
+      </w:r>
+    </w:p>
+    <w:p>
+      <w:pPr>
+        <w:shd w:val="clear" w:color="auto" w:fill="FFFFFF"/>
+        <w:rPr>
+          <w:rFonts w:ascii="Arial" w:eastAsia="Arial" w:hAnsi="Arial" w:cs="Arial"/>
+          <w:sz w:val="20"/>
+          <w:szCs w:val="20"/>
+        </w:rPr>
+      </w:pPr>
+      <w:r>
+        <w:rPr>
+          <w:rFonts w:ascii="Arial" w:eastAsia="Arial" w:hAnsi="Arial" w:cs="Arial"/>
+          <w:sz w:val="20"/>
+          <w:szCs w:val="20"/>
+        </w:rPr>
+        <w:t>Initial conditions:</w:t>
+      </w:r>
+      <w:r>
+        <w:rPr>
+          <w:rFonts w:ascii="Arial" w:eastAsia="Arial" w:hAnsi="Arial" w:cs="Arial"/>
+          <w:sz w:val="20"/>
+          <w:szCs w:val="20"/>
+        </w:rPr>
+        <w:t xml:space="preserve"> Moderator reviews report about account.</w:t>
       </w:r>
     </w:p>
     <w:p>
@@ -3047,7 +3382,7 @@
           <w:sz w:val="20"/>
           <w:szCs w:val="20"/>
         </w:rPr>
-        <w:t>accept or decline invitation</w:t>
+        <w:t>Suspend or remove account if necessary.</w:t>
       </w:r>
     </w:p>
     <w:p>
@@ -3091,177 +3426,7 @@
           <w:sz w:val="20"/>
           <w:szCs w:val="20"/>
         </w:rPr>
-        <w:t>User receives an invitation from another user</w:t>
-      </w:r>
-    </w:p>
-    <w:p>
-      <w:pPr>
-        <w:shd w:val="clear" w:color="auto" w:fill="FFFFFF"/>
-        <w:rPr>
-          <w:rFonts w:ascii="Arial" w:eastAsia="Arial" w:hAnsi="Arial" w:cs="Arial"/>
-          <w:sz w:val="20"/>
-          <w:szCs w:val="20"/>
-        </w:rPr>
-      </w:pPr>
-      <w:r>
-        <w:rPr>
-          <w:rFonts w:ascii="Arial" w:eastAsia="Arial" w:hAnsi="Arial" w:cs="Arial"/>
-          <w:sz w:val="20"/>
-          <w:szCs w:val="20"/>
-        </w:rPr>
-        <w:t xml:space="preserve">2. </w:t>
-      </w:r>
-      <w:r>
-        <w:rPr>
-          <w:rFonts w:ascii="Arial" w:eastAsia="Arial" w:hAnsi="Arial" w:cs="Arial"/>
-          <w:sz w:val="20"/>
-          <w:szCs w:val="20"/>
-        </w:rPr>
-        <w:t>User decides to either accept the invitation or decline the invitation</w:t>
-      </w:r>
-    </w:p>
-    <w:p>
-      <w:pPr>
-        <w:shd w:val="clear" w:color="auto" w:fill="FFFFFF"/>
-        <w:rPr>
-          <w:rFonts w:ascii="Arial" w:eastAsia="Arial" w:hAnsi="Arial" w:cs="Arial"/>
-          <w:sz w:val="20"/>
-          <w:szCs w:val="20"/>
-        </w:rPr>
-      </w:pPr>
-    </w:p>
-    <w:p>
-      <w:pPr>
-        <w:shd w:val="clear" w:color="auto" w:fill="FFFFFF"/>
-        <w:rPr>
-          <w:rFonts w:ascii="Arial" w:eastAsia="Arial" w:hAnsi="Arial" w:cs="Arial"/>
-          <w:sz w:val="20"/>
-          <w:szCs w:val="20"/>
-        </w:rPr>
-      </w:pPr>
-      <w:proofErr w:type="spellStart"/>
-      <w:r>
-        <w:rPr>
-          <w:rFonts w:ascii="Arial" w:eastAsia="Arial" w:hAnsi="Arial" w:cs="Arial"/>
-          <w:sz w:val="20"/>
-          <w:szCs w:val="20"/>
-        </w:rPr>
-        <w:t>UseCase</w:t>
-      </w:r>
-      <w:proofErr w:type="spellEnd"/>
-      <w:r>
-        <w:rPr>
-          <w:rFonts w:ascii="Arial" w:eastAsia="Arial" w:hAnsi="Arial" w:cs="Arial"/>
-          <w:sz w:val="20"/>
-          <w:szCs w:val="20"/>
-        </w:rPr>
-        <w:t xml:space="preserve">: </w:t>
-      </w:r>
-      <w:r>
-        <w:rPr>
-          <w:rFonts w:ascii="Arial" w:eastAsia="Arial" w:hAnsi="Arial" w:cs="Arial"/>
-          <w:sz w:val="20"/>
-          <w:szCs w:val="20"/>
-        </w:rPr>
-        <w:t>Manage Post</w:t>
-      </w:r>
-    </w:p>
-    <w:p>
-      <w:pPr>
-        <w:shd w:val="clear" w:color="auto" w:fill="FFFFFF"/>
-        <w:rPr>
-          <w:rFonts w:ascii="Arial" w:eastAsia="Arial" w:hAnsi="Arial" w:cs="Arial"/>
-          <w:sz w:val="20"/>
-          <w:szCs w:val="20"/>
-        </w:rPr>
-      </w:pPr>
-      <w:r>
-        <w:rPr>
-          <w:rFonts w:ascii="Arial" w:eastAsia="Arial" w:hAnsi="Arial" w:cs="Arial"/>
-          <w:sz w:val="20"/>
-          <w:szCs w:val="20"/>
-        </w:rPr>
-        <w:t xml:space="preserve">Actors: </w:t>
-      </w:r>
-      <w:r>
-        <w:rPr>
-          <w:rFonts w:ascii="Arial" w:eastAsia="Arial" w:hAnsi="Arial" w:cs="Arial"/>
-          <w:sz w:val="20"/>
-          <w:szCs w:val="20"/>
-        </w:rPr>
-        <w:t>Moderator</w:t>
-      </w:r>
-    </w:p>
-    <w:p>
-      <w:pPr>
-        <w:shd w:val="clear" w:color="auto" w:fill="FFFFFF"/>
-        <w:rPr>
-          <w:rFonts w:ascii="Arial" w:eastAsia="Arial" w:hAnsi="Arial" w:cs="Arial"/>
-          <w:sz w:val="20"/>
-          <w:szCs w:val="20"/>
-        </w:rPr>
-      </w:pPr>
-      <w:r>
-        <w:rPr>
-          <w:rFonts w:ascii="Arial" w:eastAsia="Arial" w:hAnsi="Arial" w:cs="Arial"/>
-          <w:sz w:val="20"/>
-          <w:szCs w:val="20"/>
-        </w:rPr>
-        <w:t xml:space="preserve">Initial conditions: </w:t>
-      </w:r>
-    </w:p>
-    <w:p>
-      <w:pPr>
-        <w:shd w:val="clear" w:color="auto" w:fill="FFFFFF"/>
-        <w:rPr>
-          <w:rFonts w:ascii="Arial" w:eastAsia="Arial" w:hAnsi="Arial" w:cs="Arial"/>
-          <w:sz w:val="20"/>
-          <w:szCs w:val="20"/>
-        </w:rPr>
-      </w:pPr>
-      <w:r>
-        <w:rPr>
-          <w:rFonts w:ascii="Arial" w:eastAsia="Arial" w:hAnsi="Arial" w:cs="Arial"/>
-          <w:sz w:val="20"/>
-          <w:szCs w:val="20"/>
-        </w:rPr>
-        <w:t xml:space="preserve">Exit conditions: </w:t>
-      </w:r>
-    </w:p>
-    <w:p>
-      <w:pPr>
-        <w:shd w:val="clear" w:color="auto" w:fill="FFFFFF"/>
-        <w:rPr>
-          <w:rFonts w:ascii="Arial" w:eastAsia="Arial" w:hAnsi="Arial" w:cs="Arial"/>
-          <w:sz w:val="20"/>
-          <w:szCs w:val="20"/>
-        </w:rPr>
-      </w:pPr>
-      <w:r>
-        <w:rPr>
-          <w:rFonts w:ascii="Arial" w:eastAsia="Arial" w:hAnsi="Arial" w:cs="Arial"/>
-          <w:sz w:val="20"/>
-          <w:szCs w:val="20"/>
-        </w:rPr>
-        <w:t xml:space="preserve">Flow of events: </w:t>
-      </w:r>
-    </w:p>
-    <w:p>
-      <w:pPr>
-        <w:shd w:val="clear" w:color="auto" w:fill="FFFFFF"/>
-        <w:rPr>
-          <w:rFonts w:ascii="Arial" w:eastAsia="Arial" w:hAnsi="Arial" w:cs="Arial"/>
-          <w:sz w:val="20"/>
-          <w:szCs w:val="20"/>
-        </w:rPr>
-      </w:pPr>
-      <w:r>
-        <w:rPr>
-          <w:rFonts w:ascii="Arial" w:eastAsia="Arial" w:hAnsi="Arial" w:cs="Arial"/>
-          <w:sz w:val="20"/>
-          <w:szCs w:val="20"/>
-        </w:rPr>
-        <w:t xml:space="preserve">1. </w:t>
+        <w:t>Review account activity and posts.</w:t>
       </w:r>
     </w:p>
     <w:p>
@@ -3281,167 +3446,13 @@
         </w:rPr>
         <w:t>2.</w:t>
       </w:r>
-    </w:p>
-    <w:p>
-      <w:pPr>
-        <w:shd w:val="clear" w:color="auto" w:fill="FFFFFF"/>
-        <w:rPr>
-          <w:rFonts w:ascii="Arial" w:eastAsia="Arial" w:hAnsi="Arial" w:cs="Arial"/>
-          <w:sz w:val="20"/>
-          <w:szCs w:val="20"/>
-        </w:rPr>
-      </w:pPr>
-    </w:p>
-    <w:p>
-      <w:pPr>
-        <w:shd w:val="clear" w:color="auto" w:fill="FFFFFF"/>
-        <w:rPr>
-          <w:rFonts w:ascii="Arial" w:eastAsia="Arial" w:hAnsi="Arial" w:cs="Arial"/>
-          <w:sz w:val="20"/>
-          <w:szCs w:val="20"/>
-        </w:rPr>
-      </w:pPr>
-      <w:proofErr w:type="spellStart"/>
-      <w:r>
-        <w:rPr>
-          <w:rFonts w:ascii="Arial" w:eastAsia="Arial" w:hAnsi="Arial" w:cs="Arial"/>
-          <w:sz w:val="20"/>
-          <w:szCs w:val="20"/>
-        </w:rPr>
-        <w:t>UseCase</w:t>
-      </w:r>
-      <w:proofErr w:type="spellEnd"/>
-      <w:r>
-        <w:rPr>
-          <w:rFonts w:ascii="Arial" w:eastAsia="Arial" w:hAnsi="Arial" w:cs="Arial"/>
-          <w:sz w:val="20"/>
-          <w:szCs w:val="20"/>
-        </w:rPr>
-        <w:t xml:space="preserve">: </w:t>
-      </w:r>
-      <w:r>
-        <w:rPr>
-          <w:rFonts w:ascii="Arial" w:eastAsia="Arial" w:hAnsi="Arial" w:cs="Arial"/>
-          <w:sz w:val="20"/>
-          <w:szCs w:val="20"/>
-        </w:rPr>
-        <w:t>Moderate accounts</w:t>
-      </w:r>
-    </w:p>
-    <w:p>
-      <w:pPr>
-        <w:shd w:val="clear" w:color="auto" w:fill="FFFFFF"/>
-        <w:rPr>
-          <w:rFonts w:ascii="Arial" w:eastAsia="Arial" w:hAnsi="Arial" w:cs="Arial"/>
-          <w:sz w:val="20"/>
-          <w:szCs w:val="20"/>
-        </w:rPr>
-      </w:pPr>
-      <w:r>
-        <w:rPr>
-          <w:rFonts w:ascii="Arial" w:eastAsia="Arial" w:hAnsi="Arial" w:cs="Arial"/>
-          <w:sz w:val="20"/>
-          <w:szCs w:val="20"/>
-        </w:rPr>
-        <w:t xml:space="preserve">Actors: </w:t>
-      </w:r>
-      <w:r>
-        <w:rPr>
-          <w:rFonts w:ascii="Arial" w:eastAsia="Arial" w:hAnsi="Arial" w:cs="Arial"/>
-          <w:sz w:val="20"/>
-          <w:szCs w:val="20"/>
-        </w:rPr>
-        <w:t>Moderator</w:t>
-      </w:r>
-    </w:p>
-    <w:p>
-      <w:pPr>
-        <w:shd w:val="clear" w:color="auto" w:fill="FFFFFF"/>
-        <w:rPr>
-          <w:rFonts w:ascii="Arial" w:eastAsia="Arial" w:hAnsi="Arial" w:cs="Arial"/>
-          <w:sz w:val="20"/>
-          <w:szCs w:val="20"/>
-        </w:rPr>
-      </w:pPr>
-      <w:r>
-        <w:rPr>
-          <w:rFonts w:ascii="Arial" w:eastAsia="Arial" w:hAnsi="Arial" w:cs="Arial"/>
-          <w:sz w:val="20"/>
-          <w:szCs w:val="20"/>
-        </w:rPr>
-        <w:t>Initial conditions:</w:t>
-      </w:r>
-    </w:p>
-    <w:p>
-      <w:pPr>
-        <w:shd w:val="clear" w:color="auto" w:fill="FFFFFF"/>
-        <w:rPr>
-          <w:rFonts w:ascii="Arial" w:eastAsia="Arial" w:hAnsi="Arial" w:cs="Arial"/>
-          <w:sz w:val="20"/>
-          <w:szCs w:val="20"/>
-        </w:rPr>
-      </w:pPr>
-      <w:r>
-        <w:rPr>
-          <w:rFonts w:ascii="Arial" w:eastAsia="Arial" w:hAnsi="Arial" w:cs="Arial"/>
-          <w:sz w:val="20"/>
-          <w:szCs w:val="20"/>
-        </w:rPr>
-        <w:t xml:space="preserve">Exit conditions: </w:t>
-      </w:r>
-    </w:p>
-    <w:p>
-      <w:pPr>
-        <w:shd w:val="clear" w:color="auto" w:fill="FFFFFF"/>
-        <w:rPr>
-          <w:rFonts w:ascii="Arial" w:eastAsia="Arial" w:hAnsi="Arial" w:cs="Arial"/>
-          <w:sz w:val="20"/>
-          <w:szCs w:val="20"/>
-        </w:rPr>
-      </w:pPr>
-      <w:r>
-        <w:rPr>
-          <w:rFonts w:ascii="Arial" w:eastAsia="Arial" w:hAnsi="Arial" w:cs="Arial"/>
-          <w:sz w:val="20"/>
-          <w:szCs w:val="20"/>
-        </w:rPr>
-        <w:t xml:space="preserve">Flow of events: </w:t>
-      </w:r>
-    </w:p>
-    <w:p>
-      <w:pPr>
-        <w:shd w:val="clear" w:color="auto" w:fill="FFFFFF"/>
-        <w:rPr>
-          <w:rFonts w:ascii="Arial" w:eastAsia="Arial" w:hAnsi="Arial" w:cs="Arial"/>
-          <w:sz w:val="20"/>
-          <w:szCs w:val="20"/>
-        </w:rPr>
-      </w:pPr>
-      <w:r>
-        <w:rPr>
-          <w:rFonts w:ascii="Arial" w:eastAsia="Arial" w:hAnsi="Arial" w:cs="Arial"/>
-          <w:sz w:val="20"/>
-          <w:szCs w:val="20"/>
-        </w:rPr>
-        <w:t xml:space="preserve">1. </w:t>
-      </w:r>
-    </w:p>
-    <w:p>
-      <w:pPr>
-        <w:shd w:val="clear" w:color="auto" w:fill="FFFFFF"/>
-        <w:rPr>
-          <w:rFonts w:ascii="Arial" w:eastAsia="Arial" w:hAnsi="Arial" w:cs="Arial"/>
-          <w:sz w:val="20"/>
-          <w:szCs w:val="20"/>
-        </w:rPr>
-      </w:pPr>
-      <w:r>
-        <w:rPr>
-          <w:rFonts w:ascii="Arial" w:eastAsia="Arial" w:hAnsi="Arial" w:cs="Arial"/>
-          <w:sz w:val="20"/>
-          <w:szCs w:val="20"/>
-        </w:rPr>
-        <w:t>2.</w:t>
+      <w:r>
+        <w:rPr>
+          <w:rFonts w:ascii="Arial" w:eastAsia="Arial" w:hAnsi="Arial" w:cs="Arial"/>
+          <w:sz w:val="20"/>
+          <w:szCs w:val="20"/>
+        </w:rPr>
+        <w:t xml:space="preserve"> Suspend or delete account if necessary.</w:t>
       </w:r>
     </w:p>
     <w:p>
@@ -3524,6 +3535,7 @@
           <w:sz w:val="20"/>
           <w:szCs w:val="20"/>
         </w:rPr>
+        <w:lastRenderedPageBreak/>
         <w:drawing>
           <wp:inline distT="114300" distB="114300" distL="114300" distR="114300" wp14:anchorId="7DF635D4" wp14:editId="697BF129">
             <wp:extent cx="5486400" cy="3949700"/>
@@ -3665,6 +3677,7 @@
           <w:sz w:val="22"/>
           <w:szCs w:val="22"/>
         </w:rPr>
+        <w:lastRenderedPageBreak/>
         <w:drawing>
           <wp:inline distT="114300" distB="114300" distL="114300" distR="114300" wp14:anchorId="4865E57F" wp14:editId="08222423">
             <wp:extent cx="5486400" cy="2019300"/>
@@ -3834,7 +3847,9 @@
         </w:rPr>
       </w:pPr>
       <w:bookmarkStart w:id="11" w:name="_yvvis650687e" w:colFirst="0" w:colLast="0"/>
+      <w:bookmarkStart w:id="12" w:name="_GoBack"/>
       <w:bookmarkEnd w:id="11"/>
+      <w:bookmarkEnd w:id="12"/>
     </w:p>
     <w:p>
       <w:pPr>
@@ -3874,7 +3889,25 @@
           <w:sz w:val="20"/>
           <w:szCs w:val="20"/>
         </w:rPr>
-        <w:t>Party Finder is mainly a mobile app so it will be running on both iOS and android. Specifically we are shooting for a minimum of Android Oreo(8.0) and iOS 8. This way Party Finder will work on most older devices as well as the new ones</w:t>
+        <w:t xml:space="preserve">Party Finder is mainly a mobile app so it will be running on both iOS and android. Specifically we are shooting for a minimum of Android </w:t>
+      </w:r>
+      <w:proofErr w:type="gramStart"/>
+      <w:r>
+        <w:rPr>
+          <w:rFonts w:ascii="Arial" w:eastAsia="Arial" w:hAnsi="Arial" w:cs="Arial"/>
+          <w:sz w:val="20"/>
+          <w:szCs w:val="20"/>
+        </w:rPr>
+        <w:t>Oreo(</w:t>
+      </w:r>
+      <w:proofErr w:type="gramEnd"/>
+      <w:r>
+        <w:rPr>
+          <w:rFonts w:ascii="Arial" w:eastAsia="Arial" w:hAnsi="Arial" w:cs="Arial"/>
+          <w:sz w:val="20"/>
+          <w:szCs w:val="20"/>
+        </w:rPr>
+        <w:t>8.0) and iOS 8. This way Party Finder will work on most older devices as well as the new ones</w:t>
       </w:r>
       <w:r>
         <w:rPr>
@@ -3907,8 +3940,6 @@
           <w:szCs w:val="20"/>
         </w:rPr>
       </w:pPr>
-      <w:bookmarkStart w:id="12" w:name="_GoBack"/>
-      <w:bookmarkEnd w:id="12"/>
     </w:p>
     <w:p>
       <w:pPr>

</xml_diff>

<commit_message>
RD document updated with new sequence diagrams
</commit_message>
<xml_diff>
--- a/RD.docx
+++ b/RD.docx
@@ -3624,6 +3624,120 @@
           <w:sz w:val="22"/>
           <w:szCs w:val="22"/>
         </w:rPr>
+        <mc:AlternateContent>
+          <mc:Choice Requires="wps">
+            <w:drawing>
+              <wp:anchor distT="0" distB="0" distL="114300" distR="114300" simplePos="0" relativeHeight="251659264" behindDoc="0" locked="0" layoutInCell="1" allowOverlap="1" wp14:anchorId="0C1F8525" wp14:editId="693E4EC1">
+                <wp:simplePos x="0" y="0"/>
+                <wp:positionH relativeFrom="column">
+                  <wp:posOffset>4482</wp:posOffset>
+                </wp:positionH>
+                <wp:positionV relativeFrom="paragraph">
+                  <wp:posOffset>410882</wp:posOffset>
+                </wp:positionV>
+                <wp:extent cx="618192" cy="161365"/>
+                <wp:effectExtent l="0" t="0" r="17145" b="16510"/>
+                <wp:wrapNone/>
+                <wp:docPr id="7" name="Text Box 7"/>
+                <wp:cNvGraphicFramePr/>
+                <a:graphic xmlns:a="http://schemas.openxmlformats.org/drawingml/2006/main">
+                  <a:graphicData uri="http://schemas.microsoft.com/office/word/2010/wordprocessingShape">
+                    <wps:wsp>
+                      <wps:cNvSpPr txBox="1"/>
+                      <wps:spPr>
+                        <a:xfrm>
+                          <a:off x="0" y="0"/>
+                          <a:ext cx="618192" cy="161365"/>
+                        </a:xfrm>
+                        <a:prstGeom prst="rect">
+                          <a:avLst/>
+                        </a:prstGeom>
+                        <a:solidFill>
+                          <a:schemeClr val="lt1"/>
+                        </a:solidFill>
+                        <a:ln w="6350">
+                          <a:solidFill>
+                            <a:prstClr val="black"/>
+                          </a:solidFill>
+                        </a:ln>
+                      </wps:spPr>
+                      <wps:txbx>
+                        <w:txbxContent>
+                          <w:p>
+                            <w:pPr>
+                              <w:jc w:val="center"/>
+                              <w:rPr>
+                                <w:sz w:val="12"/>
+                                <w:szCs w:val="12"/>
+                              </w:rPr>
+                            </w:pPr>
+                            <w:r>
+                              <w:rPr>
+                                <w:sz w:val="12"/>
+                                <w:szCs w:val="12"/>
+                              </w:rPr>
+                              <w:t>User</w:t>
+                            </w:r>
+                          </w:p>
+                        </w:txbxContent>
+                      </wps:txbx>
+                      <wps:bodyPr rot="0" spcFirstLastPara="0" vertOverflow="overflow" horzOverflow="overflow" vert="horz" wrap="square" lIns="91440" tIns="45720" rIns="91440" bIns="45720" numCol="1" spcCol="0" rtlCol="0" fromWordArt="0" anchor="t" anchorCtr="0" forceAA="0" compatLnSpc="1">
+                        <a:prstTxWarp prst="textNoShape">
+                          <a:avLst/>
+                        </a:prstTxWarp>
+                        <a:noAutofit/>
+                      </wps:bodyPr>
+                    </wps:wsp>
+                  </a:graphicData>
+                </a:graphic>
+                <wp14:sizeRelH relativeFrom="margin">
+                  <wp14:pctWidth>0</wp14:pctWidth>
+                </wp14:sizeRelH>
+                <wp14:sizeRelV relativeFrom="margin">
+                  <wp14:pctHeight>0</wp14:pctHeight>
+                </wp14:sizeRelV>
+              </wp:anchor>
+            </w:drawing>
+          </mc:Choice>
+          <mc:Fallback>
+            <w:pict>
+              <v:shapetype w14:anchorId="0C1F8525" id="_x0000_t202" coordsize="21600,21600" o:spt="202" path="m,l,21600r21600,l21600,xe">
+                <v:stroke joinstyle="miter"/>
+                <v:path gradientshapeok="t" o:connecttype="rect"/>
+              </v:shapetype>
+              <v:shape id="Text Box 7" o:spid="_x0000_s1026" type="#_x0000_t202" style="position:absolute;margin-left:.35pt;margin-top:32.35pt;width:48.7pt;height:12.7pt;z-index:251659264;visibility:visible;mso-wrap-style:square;mso-width-percent:0;mso-height-percent:0;mso-wrap-distance-left:9pt;mso-wrap-distance-top:0;mso-wrap-distance-right:9pt;mso-wrap-distance-bottom:0;mso-position-horizontal:absolute;mso-position-horizontal-relative:text;mso-position-vertical:absolute;mso-position-vertical-relative:text;mso-width-percent:0;mso-height-percent:0;mso-width-relative:margin;mso-height-relative:margin;v-text-anchor:top" o:gfxdata="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" fillcolor="white [3201]" strokeweight=".5pt">
+                <v:textbox>
+                  <w:txbxContent>
+                    <w:p>
+                      <w:pPr>
+                        <w:jc w:val="center"/>
+                        <w:rPr>
+                          <w:sz w:val="12"/>
+                          <w:szCs w:val="12"/>
+                        </w:rPr>
+                      </w:pPr>
+                      <w:r>
+                        <w:rPr>
+                          <w:sz w:val="12"/>
+                          <w:szCs w:val="12"/>
+                        </w:rPr>
+                        <w:t>User</w:t>
+                      </w:r>
+                    </w:p>
+                  </w:txbxContent>
+                </v:textbox>
+              </v:shape>
+            </w:pict>
+          </mc:Fallback>
+        </mc:AlternateContent>
+      </w:r>
+      <w:r>
+        <w:rPr>
+          <w:rFonts w:ascii="Arial" w:eastAsia="Arial" w:hAnsi="Arial" w:cs="Arial"/>
+          <w:noProof/>
+          <w:sz w:val="22"/>
+          <w:szCs w:val="22"/>
+        </w:rPr>
         <w:drawing>
           <wp:inline distT="114300" distB="114300" distL="114300" distR="114300" wp14:anchorId="52DFA881" wp14:editId="69504B4E">
             <wp:extent cx="5486400" cy="1816100"/>
@@ -3678,6 +3792,226 @@
           <w:szCs w:val="22"/>
         </w:rPr>
         <w:lastRenderedPageBreak/>
+        <mc:AlternateContent>
+          <mc:Choice Requires="wps">
+            <w:drawing>
+              <wp:anchor distT="0" distB="0" distL="114300" distR="114300" simplePos="0" relativeHeight="251663360" behindDoc="0" locked="0" layoutInCell="1" allowOverlap="1" wp14:anchorId="0634E53F" wp14:editId="3C074F51">
+                <wp:simplePos x="0" y="0"/>
+                <wp:positionH relativeFrom="column">
+                  <wp:posOffset>80682</wp:posOffset>
+                </wp:positionH>
+                <wp:positionV relativeFrom="paragraph">
+                  <wp:posOffset>2559610</wp:posOffset>
+                </wp:positionV>
+                <wp:extent cx="618192" cy="170329"/>
+                <wp:effectExtent l="0" t="0" r="17145" b="7620"/>
+                <wp:wrapNone/>
+                <wp:docPr id="10" name="Text Box 10"/>
+                <wp:cNvGraphicFramePr/>
+                <a:graphic xmlns:a="http://schemas.openxmlformats.org/drawingml/2006/main">
+                  <a:graphicData uri="http://schemas.microsoft.com/office/word/2010/wordprocessingShape">
+                    <wps:wsp>
+                      <wps:cNvSpPr txBox="1"/>
+                      <wps:spPr>
+                        <a:xfrm>
+                          <a:off x="0" y="0"/>
+                          <a:ext cx="618192" cy="170329"/>
+                        </a:xfrm>
+                        <a:prstGeom prst="rect">
+                          <a:avLst/>
+                        </a:prstGeom>
+                        <a:solidFill>
+                          <a:schemeClr val="lt1"/>
+                        </a:solidFill>
+                        <a:ln w="6350">
+                          <a:solidFill>
+                            <a:prstClr val="black"/>
+                          </a:solidFill>
+                        </a:ln>
+                      </wps:spPr>
+                      <wps:txbx>
+                        <w:txbxContent>
+                          <w:p>
+                            <w:pPr>
+                              <w:jc w:val="center"/>
+                              <w:rPr>
+                                <w:sz w:val="12"/>
+                                <w:szCs w:val="12"/>
+                              </w:rPr>
+                            </w:pPr>
+                            <w:r>
+                              <w:rPr>
+                                <w:sz w:val="12"/>
+                                <w:szCs w:val="12"/>
+                              </w:rPr>
+                              <w:t>User</w:t>
+                            </w:r>
+                          </w:p>
+                        </w:txbxContent>
+                      </wps:txbx>
+                      <wps:bodyPr rot="0" spcFirstLastPara="0" vertOverflow="overflow" horzOverflow="overflow" vert="horz" wrap="square" lIns="91440" tIns="45720" rIns="91440" bIns="45720" numCol="1" spcCol="0" rtlCol="0" fromWordArt="0" anchor="t" anchorCtr="0" forceAA="0" compatLnSpc="1">
+                        <a:prstTxWarp prst="textNoShape">
+                          <a:avLst/>
+                        </a:prstTxWarp>
+                        <a:noAutofit/>
+                      </wps:bodyPr>
+                    </wps:wsp>
+                  </a:graphicData>
+                </a:graphic>
+                <wp14:sizeRelH relativeFrom="margin">
+                  <wp14:pctWidth>0</wp14:pctWidth>
+                </wp14:sizeRelH>
+                <wp14:sizeRelV relativeFrom="margin">
+                  <wp14:pctHeight>0</wp14:pctHeight>
+                </wp14:sizeRelV>
+              </wp:anchor>
+            </w:drawing>
+          </mc:Choice>
+          <mc:Fallback>
+            <w:pict>
+              <v:shape w14:anchorId="0634E53F" id="Text Box 10" o:spid="_x0000_s1027" type="#_x0000_t202" style="position:absolute;margin-left:6.35pt;margin-top:201.55pt;width:48.7pt;height:13.4pt;z-index:251663360;visibility:visible;mso-wrap-style:square;mso-width-percent:0;mso-height-percent:0;mso-wrap-distance-left:9pt;mso-wrap-distance-top:0;mso-wrap-distance-right:9pt;mso-wrap-distance-bottom:0;mso-position-horizontal:absolute;mso-position-horizontal-relative:text;mso-position-vertical:absolute;mso-position-vertical-relative:text;mso-width-percent:0;mso-height-percent:0;mso-width-relative:margin;mso-height-relative:margin;v-text-anchor:top" o:gfxdata="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" fillcolor="white [3201]" strokeweight=".5pt">
+                <v:textbox>
+                  <w:txbxContent>
+                    <w:p>
+                      <w:pPr>
+                        <w:jc w:val="center"/>
+                        <w:rPr>
+                          <w:sz w:val="12"/>
+                          <w:szCs w:val="12"/>
+                        </w:rPr>
+                      </w:pPr>
+                      <w:r>
+                        <w:rPr>
+                          <w:sz w:val="12"/>
+                          <w:szCs w:val="12"/>
+                        </w:rPr>
+                        <w:t>User</w:t>
+                      </w:r>
+                    </w:p>
+                  </w:txbxContent>
+                </v:textbox>
+              </v:shape>
+            </w:pict>
+          </mc:Fallback>
+        </mc:AlternateContent>
+      </w:r>
+      <w:r>
+        <w:rPr>
+          <w:rFonts w:ascii="Arial" w:eastAsia="Arial" w:hAnsi="Arial" w:cs="Arial"/>
+          <w:noProof/>
+          <w:sz w:val="22"/>
+          <w:szCs w:val="22"/>
+        </w:rPr>
+        <mc:AlternateContent>
+          <mc:Choice Requires="wps">
+            <w:drawing>
+              <wp:anchor distT="0" distB="0" distL="114300" distR="114300" simplePos="0" relativeHeight="251661312" behindDoc="0" locked="0" layoutInCell="1" allowOverlap="1" wp14:anchorId="67DED919" wp14:editId="1EF2E2AF">
+                <wp:simplePos x="0" y="0"/>
+                <wp:positionH relativeFrom="column">
+                  <wp:posOffset>4482</wp:posOffset>
+                </wp:positionH>
+                <wp:positionV relativeFrom="paragraph">
+                  <wp:posOffset>394447</wp:posOffset>
+                </wp:positionV>
+                <wp:extent cx="618192" cy="170329"/>
+                <wp:effectExtent l="0" t="0" r="17145" b="7620"/>
+                <wp:wrapNone/>
+                <wp:docPr id="8" name="Text Box 8"/>
+                <wp:cNvGraphicFramePr/>
+                <a:graphic xmlns:a="http://schemas.openxmlformats.org/drawingml/2006/main">
+                  <a:graphicData uri="http://schemas.microsoft.com/office/word/2010/wordprocessingShape">
+                    <wps:wsp>
+                      <wps:cNvSpPr txBox="1"/>
+                      <wps:spPr>
+                        <a:xfrm>
+                          <a:off x="0" y="0"/>
+                          <a:ext cx="618192" cy="170329"/>
+                        </a:xfrm>
+                        <a:prstGeom prst="rect">
+                          <a:avLst/>
+                        </a:prstGeom>
+                        <a:solidFill>
+                          <a:schemeClr val="lt1"/>
+                        </a:solidFill>
+                        <a:ln w="6350">
+                          <a:solidFill>
+                            <a:prstClr val="black"/>
+                          </a:solidFill>
+                        </a:ln>
+                      </wps:spPr>
+                      <wps:txbx>
+                        <w:txbxContent>
+                          <w:p>
+                            <w:pPr>
+                              <w:jc w:val="center"/>
+                              <w:rPr>
+                                <w:sz w:val="12"/>
+                                <w:szCs w:val="12"/>
+                              </w:rPr>
+                            </w:pPr>
+                            <w:r>
+                              <w:rPr>
+                                <w:sz w:val="12"/>
+                                <w:szCs w:val="12"/>
+                              </w:rPr>
+                              <w:t>User</w:t>
+                            </w:r>
+                          </w:p>
+                        </w:txbxContent>
+                      </wps:txbx>
+                      <wps:bodyPr rot="0" spcFirstLastPara="0" vertOverflow="overflow" horzOverflow="overflow" vert="horz" wrap="square" lIns="91440" tIns="45720" rIns="91440" bIns="45720" numCol="1" spcCol="0" rtlCol="0" fromWordArt="0" anchor="t" anchorCtr="0" forceAA="0" compatLnSpc="1">
+                        <a:prstTxWarp prst="textNoShape">
+                          <a:avLst/>
+                        </a:prstTxWarp>
+                        <a:noAutofit/>
+                      </wps:bodyPr>
+                    </wps:wsp>
+                  </a:graphicData>
+                </a:graphic>
+                <wp14:sizeRelH relativeFrom="margin">
+                  <wp14:pctWidth>0</wp14:pctWidth>
+                </wp14:sizeRelH>
+                <wp14:sizeRelV relativeFrom="margin">
+                  <wp14:pctHeight>0</wp14:pctHeight>
+                </wp14:sizeRelV>
+              </wp:anchor>
+            </w:drawing>
+          </mc:Choice>
+          <mc:Fallback>
+            <w:pict>
+              <v:shape w14:anchorId="67DED919" id="Text Box 8" o:spid="_x0000_s1028" type="#_x0000_t202" style="position:absolute;margin-left:.35pt;margin-top:31.05pt;width:48.7pt;height:13.4pt;z-index:251661312;visibility:visible;mso-wrap-style:square;mso-width-percent:0;mso-height-percent:0;mso-wrap-distance-left:9pt;mso-wrap-distance-top:0;mso-wrap-distance-right:9pt;mso-wrap-distance-bottom:0;mso-position-horizontal:absolute;mso-position-horizontal-relative:text;mso-position-vertical:absolute;mso-position-vertical-relative:text;mso-width-percent:0;mso-height-percent:0;mso-width-relative:margin;mso-height-relative:margin;v-text-anchor:top" o:gfxdata="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" fillcolor="white [3201]" strokeweight=".5pt">
+                <v:textbox>
+                  <w:txbxContent>
+                    <w:p>
+                      <w:pPr>
+                        <w:jc w:val="center"/>
+                        <w:rPr>
+                          <w:sz w:val="12"/>
+                          <w:szCs w:val="12"/>
+                        </w:rPr>
+                      </w:pPr>
+                      <w:r>
+                        <w:rPr>
+                          <w:sz w:val="12"/>
+                          <w:szCs w:val="12"/>
+                        </w:rPr>
+                        <w:t>User</w:t>
+                      </w:r>
+                    </w:p>
+                  </w:txbxContent>
+                </v:textbox>
+              </v:shape>
+            </w:pict>
+          </mc:Fallback>
+        </mc:AlternateContent>
+      </w:r>
+      <w:r>
+        <w:rPr>
+          <w:rFonts w:ascii="Arial" w:eastAsia="Arial" w:hAnsi="Arial" w:cs="Arial"/>
+          <w:noProof/>
+          <w:sz w:val="22"/>
+          <w:szCs w:val="22"/>
+        </w:rPr>
         <w:drawing>
           <wp:inline distT="114300" distB="114300" distL="114300" distR="114300" wp14:anchorId="4865E57F" wp14:editId="08222423">
             <wp:extent cx="5486400" cy="2019300"/>
@@ -3812,16 +4146,396 @@
     </w:p>
     <w:p>
       <w:pPr>
-        <w:shd w:val="clear" w:color="auto" w:fill="FFFFFF"/>
-        <w:rPr>
-          <w:rFonts w:ascii="Arial" w:eastAsia="Arial" w:hAnsi="Arial" w:cs="Arial"/>
-          <w:i/>
-          <w:sz w:val="20"/>
-          <w:szCs w:val="20"/>
+        <w:rPr>
+          <w:rFonts w:ascii="Times New Roman" w:eastAsia="Times New Roman" w:hAnsi="Times New Roman" w:cs="Times New Roman"/>
         </w:rPr>
       </w:pPr>
       <w:bookmarkStart w:id="9" w:name="_qoaeorouo74q" w:colFirst="0" w:colLast="0"/>
       <w:bookmarkEnd w:id="9"/>
+      <w:r>
+        <w:rPr>
+          <w:rFonts w:ascii="Arial" w:eastAsia="Arial" w:hAnsi="Arial" w:cs="Arial"/>
+          <w:noProof/>
+          <w:sz w:val="22"/>
+          <w:szCs w:val="22"/>
+        </w:rPr>
+        <w:lastRenderedPageBreak/>
+        <mc:AlternateContent>
+          <mc:Choice Requires="wps">
+            <w:drawing>
+              <wp:anchor distT="0" distB="0" distL="114300" distR="114300" simplePos="0" relativeHeight="251665408" behindDoc="0" locked="0" layoutInCell="1" allowOverlap="1" wp14:anchorId="32BCD2F8" wp14:editId="75213433">
+                <wp:simplePos x="0" y="0"/>
+                <wp:positionH relativeFrom="column">
+                  <wp:posOffset>219598</wp:posOffset>
+                </wp:positionH>
+                <wp:positionV relativeFrom="paragraph">
+                  <wp:posOffset>1389530</wp:posOffset>
+                </wp:positionV>
+                <wp:extent cx="618192" cy="170329"/>
+                <wp:effectExtent l="0" t="0" r="17145" b="7620"/>
+                <wp:wrapNone/>
+                <wp:docPr id="11" name="Text Box 11"/>
+                <wp:cNvGraphicFramePr/>
+                <a:graphic xmlns:a="http://schemas.openxmlformats.org/drawingml/2006/main">
+                  <a:graphicData uri="http://schemas.microsoft.com/office/word/2010/wordprocessingShape">
+                    <wps:wsp>
+                      <wps:cNvSpPr txBox="1"/>
+                      <wps:spPr>
+                        <a:xfrm>
+                          <a:off x="0" y="0"/>
+                          <a:ext cx="618192" cy="170329"/>
+                        </a:xfrm>
+                        <a:prstGeom prst="rect">
+                          <a:avLst/>
+                        </a:prstGeom>
+                        <a:solidFill>
+                          <a:schemeClr val="lt1"/>
+                        </a:solidFill>
+                        <a:ln w="6350">
+                          <a:solidFill>
+                            <a:prstClr val="black"/>
+                          </a:solidFill>
+                        </a:ln>
+                      </wps:spPr>
+                      <wps:txbx>
+                        <w:txbxContent>
+                          <w:p>
+                            <w:pPr>
+                              <w:jc w:val="center"/>
+                              <w:rPr>
+                                <w:sz w:val="12"/>
+                                <w:szCs w:val="12"/>
+                              </w:rPr>
+                            </w:pPr>
+                            <w:r>
+                              <w:rPr>
+                                <w:sz w:val="12"/>
+                                <w:szCs w:val="12"/>
+                              </w:rPr>
+                              <w:t>User</w:t>
+                            </w:r>
+                          </w:p>
+                        </w:txbxContent>
+                      </wps:txbx>
+                      <wps:bodyPr rot="0" spcFirstLastPara="0" vertOverflow="overflow" horzOverflow="overflow" vert="horz" wrap="square" lIns="91440" tIns="45720" rIns="91440" bIns="45720" numCol="1" spcCol="0" rtlCol="0" fromWordArt="0" anchor="t" anchorCtr="0" forceAA="0" compatLnSpc="1">
+                        <a:prstTxWarp prst="textNoShape">
+                          <a:avLst/>
+                        </a:prstTxWarp>
+                        <a:noAutofit/>
+                      </wps:bodyPr>
+                    </wps:wsp>
+                  </a:graphicData>
+                </a:graphic>
+                <wp14:sizeRelH relativeFrom="margin">
+                  <wp14:pctWidth>0</wp14:pctWidth>
+                </wp14:sizeRelH>
+                <wp14:sizeRelV relativeFrom="margin">
+                  <wp14:pctHeight>0</wp14:pctHeight>
+                </wp14:sizeRelV>
+              </wp:anchor>
+            </w:drawing>
+          </mc:Choice>
+          <mc:Fallback>
+            <w:pict>
+              <v:shape w14:anchorId="32BCD2F8" id="Text Box 11" o:spid="_x0000_s1029" type="#_x0000_t202" style="position:absolute;margin-left:17.3pt;margin-top:109.4pt;width:48.7pt;height:13.4pt;z-index:251665408;visibility:visible;mso-wrap-style:square;mso-width-percent:0;mso-height-percent:0;mso-wrap-distance-left:9pt;mso-wrap-distance-top:0;mso-wrap-distance-right:9pt;mso-wrap-distance-bottom:0;mso-position-horizontal:absolute;mso-position-horizontal-relative:text;mso-position-vertical:absolute;mso-position-vertical-relative:text;mso-width-percent:0;mso-height-percent:0;mso-width-relative:margin;mso-height-relative:margin;v-text-anchor:top" o:gfxdata="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" fillcolor="white [3201]" strokeweight=".5pt">
+                <v:textbox>
+                  <w:txbxContent>
+                    <w:p>
+                      <w:pPr>
+                        <w:jc w:val="center"/>
+                        <w:rPr>
+                          <w:sz w:val="12"/>
+                          <w:szCs w:val="12"/>
+                        </w:rPr>
+                      </w:pPr>
+                      <w:r>
+                        <w:rPr>
+                          <w:sz w:val="12"/>
+                          <w:szCs w:val="12"/>
+                        </w:rPr>
+                        <w:t>User</w:t>
+                      </w:r>
+                    </w:p>
+                  </w:txbxContent>
+                </v:textbox>
+              </v:shape>
+            </w:pict>
+          </mc:Fallback>
+        </mc:AlternateContent>
+      </w:r>
+      <w:r>
+        <w:rPr>
+          <w:rFonts w:ascii="Times New Roman" w:eastAsia="Times New Roman" w:hAnsi="Times New Roman" w:cs="Times New Roman"/>
+        </w:rPr>
+        <w:fldChar w:fldCharType="begin"/>
+      </w:r>
+      <w:r>
+        <w:rPr>
+          <w:rFonts w:ascii="Times New Roman" w:eastAsia="Times New Roman" w:hAnsi="Times New Roman" w:cs="Times New Roman"/>
+        </w:rPr>
+        <w:instrText xml:space="preserve"> INCLUDEPICTURE "https://documents.lucidchart.com/documents/b1f41d92-6463-439f-812e-afdfee09de53/pages/0_0?a=436&amp;x=225&amp;y=-92&amp;w=2174&amp;h=1584&amp;store=1&amp;accept=image%2F*&amp;auth=LCA%20273278ed9a2e3e24875cfda1bc98f3026046ce05-ts%3D1573841617" \* MERGEFORMATINET </w:instrText>
+      </w:r>
+      <w:r>
+        <w:rPr>
+          <w:rFonts w:ascii="Times New Roman" w:eastAsia="Times New Roman" w:hAnsi="Times New Roman" w:cs="Times New Roman"/>
+        </w:rPr>
+        <w:fldChar w:fldCharType="separate"/>
+      </w:r>
+      <w:r>
+        <w:rPr>
+          <w:rFonts w:ascii="Times New Roman" w:eastAsia="Times New Roman" w:hAnsi="Times New Roman" w:cs="Times New Roman"/>
+          <w:noProof/>
+        </w:rPr>
+        <w:drawing>
+          <wp:inline distT="0" distB="0" distL="0" distR="0" wp14:anchorId="1D5CB949" wp14:editId="2572DFCC">
+            <wp:extent cx="5486400" cy="3999230"/>
+            <wp:effectExtent l="0" t="0" r="0" b="1270"/>
+            <wp:docPr id="5" name="Picture 5"/>
+            <wp:cNvGraphicFramePr>
+              <a:graphicFrameLocks xmlns:a="http://schemas.openxmlformats.org/drawingml/2006/main" noChangeAspect="1"/>
+            </wp:cNvGraphicFramePr>
+            <a:graphic xmlns:a="http://schemas.openxmlformats.org/drawingml/2006/main">
+              <a:graphicData uri="http://schemas.openxmlformats.org/drawingml/2006/picture">
+                <pic:pic xmlns:pic="http://schemas.openxmlformats.org/drawingml/2006/picture">
+                  <pic:nvPicPr>
+                    <pic:cNvPr id="0" name="Picture 1"/>
+                    <pic:cNvPicPr>
+                      <a:picLocks noChangeAspect="1" noChangeArrowheads="1"/>
+                    </pic:cNvPicPr>
+                  </pic:nvPicPr>
+                  <pic:blipFill>
+                    <a:blip r:embed="rId10" cstate="print">
+                      <a:extLst>
+                        <a:ext uri="{28A0092B-C50C-407E-A947-70E740481C1C}">
+                          <a14:useLocalDpi xmlns:a14="http://schemas.microsoft.com/office/drawing/2010/main" val="0"/>
+                        </a:ext>
+                      </a:extLst>
+                    </a:blip>
+                    <a:srcRect/>
+                    <a:stretch>
+                      <a:fillRect/>
+                    </a:stretch>
+                  </pic:blipFill>
+                  <pic:spPr bwMode="auto">
+                    <a:xfrm>
+                      <a:off x="0" y="0"/>
+                      <a:ext cx="5486400" cy="3999230"/>
+                    </a:xfrm>
+                    <a:prstGeom prst="rect">
+                      <a:avLst/>
+                    </a:prstGeom>
+                    <a:noFill/>
+                    <a:ln>
+                      <a:noFill/>
+                    </a:ln>
+                  </pic:spPr>
+                </pic:pic>
+              </a:graphicData>
+            </a:graphic>
+          </wp:inline>
+        </w:drawing>
+      </w:r>
+      <w:r>
+        <w:rPr>
+          <w:rFonts w:ascii="Times New Roman" w:eastAsia="Times New Roman" w:hAnsi="Times New Roman" w:cs="Times New Roman"/>
+        </w:rPr>
+        <w:fldChar w:fldCharType="end"/>
+      </w:r>
+    </w:p>
+    <w:p>
+      <w:pPr>
+        <w:rPr>
+          <w:rFonts w:ascii="Times New Roman" w:eastAsia="Times New Roman" w:hAnsi="Times New Roman" w:cs="Times New Roman"/>
+        </w:rPr>
+      </w:pPr>
+      <w:r>
+        <w:rPr>
+          <w:rFonts w:ascii="Arial" w:eastAsia="Arial" w:hAnsi="Arial" w:cs="Arial"/>
+          <w:noProof/>
+          <w:sz w:val="22"/>
+          <w:szCs w:val="22"/>
+        </w:rPr>
+        <mc:AlternateContent>
+          <mc:Choice Requires="wps">
+            <w:drawing>
+              <wp:anchor distT="0" distB="0" distL="114300" distR="114300" simplePos="0" relativeHeight="251667456" behindDoc="0" locked="0" layoutInCell="1" allowOverlap="1" wp14:anchorId="0AC5E0A4" wp14:editId="25A95B27">
+                <wp:simplePos x="0" y="0"/>
+                <wp:positionH relativeFrom="column">
+                  <wp:posOffset>273386</wp:posOffset>
+                </wp:positionH>
+                <wp:positionV relativeFrom="paragraph">
+                  <wp:posOffset>1378660</wp:posOffset>
+                </wp:positionV>
+                <wp:extent cx="618192" cy="170329"/>
+                <wp:effectExtent l="0" t="0" r="17145" b="7620"/>
+                <wp:wrapNone/>
+                <wp:docPr id="12" name="Text Box 12"/>
+                <wp:cNvGraphicFramePr/>
+                <a:graphic xmlns:a="http://schemas.openxmlformats.org/drawingml/2006/main">
+                  <a:graphicData uri="http://schemas.microsoft.com/office/word/2010/wordprocessingShape">
+                    <wps:wsp>
+                      <wps:cNvSpPr txBox="1"/>
+                      <wps:spPr>
+                        <a:xfrm>
+                          <a:off x="0" y="0"/>
+                          <a:ext cx="618192" cy="170329"/>
+                        </a:xfrm>
+                        <a:prstGeom prst="rect">
+                          <a:avLst/>
+                        </a:prstGeom>
+                        <a:solidFill>
+                          <a:schemeClr val="lt1"/>
+                        </a:solidFill>
+                        <a:ln w="6350">
+                          <a:solidFill>
+                            <a:prstClr val="black"/>
+                          </a:solidFill>
+                        </a:ln>
+                      </wps:spPr>
+                      <wps:txbx>
+                        <w:txbxContent>
+                          <w:p>
+                            <w:pPr>
+                              <w:jc w:val="center"/>
+                              <w:rPr>
+                                <w:sz w:val="12"/>
+                                <w:szCs w:val="12"/>
+                              </w:rPr>
+                            </w:pPr>
+                            <w:r>
+                              <w:rPr>
+                                <w:sz w:val="12"/>
+                                <w:szCs w:val="12"/>
+                              </w:rPr>
+                              <w:t>User</w:t>
+                            </w:r>
+                          </w:p>
+                        </w:txbxContent>
+                      </wps:txbx>
+                      <wps:bodyPr rot="0" spcFirstLastPara="0" vertOverflow="overflow" horzOverflow="overflow" vert="horz" wrap="square" lIns="91440" tIns="45720" rIns="91440" bIns="45720" numCol="1" spcCol="0" rtlCol="0" fromWordArt="0" anchor="t" anchorCtr="0" forceAA="0" compatLnSpc="1">
+                        <a:prstTxWarp prst="textNoShape">
+                          <a:avLst/>
+                        </a:prstTxWarp>
+                        <a:noAutofit/>
+                      </wps:bodyPr>
+                    </wps:wsp>
+                  </a:graphicData>
+                </a:graphic>
+                <wp14:sizeRelH relativeFrom="margin">
+                  <wp14:pctWidth>0</wp14:pctWidth>
+                </wp14:sizeRelH>
+                <wp14:sizeRelV relativeFrom="margin">
+                  <wp14:pctHeight>0</wp14:pctHeight>
+                </wp14:sizeRelV>
+              </wp:anchor>
+            </w:drawing>
+          </mc:Choice>
+          <mc:Fallback>
+            <w:pict>
+              <v:shape w14:anchorId="0AC5E0A4" id="Text Box 12" o:spid="_x0000_s1030" type="#_x0000_t202" style="position:absolute;margin-left:21.55pt;margin-top:108.55pt;width:48.7pt;height:13.4pt;z-index:251667456;visibility:visible;mso-wrap-style:square;mso-width-percent:0;mso-height-percent:0;mso-wrap-distance-left:9pt;mso-wrap-distance-top:0;mso-wrap-distance-right:9pt;mso-wrap-distance-bottom:0;mso-position-horizontal:absolute;mso-position-horizontal-relative:text;mso-position-vertical:absolute;mso-position-vertical-relative:text;mso-width-percent:0;mso-height-percent:0;mso-width-relative:margin;mso-height-relative:margin;v-text-anchor:top" o:gfxdata="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" fillcolor="white [3201]" strokeweight=".5pt">
+                <v:textbox>
+                  <w:txbxContent>
+                    <w:p>
+                      <w:pPr>
+                        <w:jc w:val="center"/>
+                        <w:rPr>
+                          <w:sz w:val="12"/>
+                          <w:szCs w:val="12"/>
+                        </w:rPr>
+                      </w:pPr>
+                      <w:r>
+                        <w:rPr>
+                          <w:sz w:val="12"/>
+                          <w:szCs w:val="12"/>
+                        </w:rPr>
+                        <w:t>User</w:t>
+                      </w:r>
+                    </w:p>
+                  </w:txbxContent>
+                </v:textbox>
+              </v:shape>
+            </w:pict>
+          </mc:Fallback>
+        </mc:AlternateContent>
+      </w:r>
+      <w:r>
+        <w:rPr>
+          <w:rFonts w:ascii="Times New Roman" w:eastAsia="Times New Roman" w:hAnsi="Times New Roman" w:cs="Times New Roman"/>
+        </w:rPr>
+        <w:fldChar w:fldCharType="begin"/>
+      </w:r>
+      <w:r>
+        <w:rPr>
+          <w:rFonts w:ascii="Times New Roman" w:eastAsia="Times New Roman" w:hAnsi="Times New Roman" w:cs="Times New Roman"/>
+        </w:rPr>
+        <w:instrText xml:space="preserve"> INCLUDEPICTURE "https://documents.lucidchart.com/documents/b1f41d92-6463-439f-812e-afdfee09de53/pages/0_0?a=649&amp;x=225&amp;y=-92&amp;w=2174&amp;h=1584&amp;store=1&amp;accept=image%2F*&amp;auth=LCA%201abc3947bcc12da6cf1b980e5b8a0f1fca62f5a5-ts%3D1573841617" \* MERGEFORMATINET </w:instrText>
+      </w:r>
+      <w:r>
+        <w:rPr>
+          <w:rFonts w:ascii="Times New Roman" w:eastAsia="Times New Roman" w:hAnsi="Times New Roman" w:cs="Times New Roman"/>
+        </w:rPr>
+        <w:fldChar w:fldCharType="separate"/>
+      </w:r>
+      <w:r>
+        <w:rPr>
+          <w:rFonts w:ascii="Times New Roman" w:eastAsia="Times New Roman" w:hAnsi="Times New Roman" w:cs="Times New Roman"/>
+          <w:noProof/>
+        </w:rPr>
+        <w:drawing>
+          <wp:inline distT="0" distB="0" distL="0" distR="0" wp14:anchorId="6C0B97DD" wp14:editId="7D303352">
+            <wp:extent cx="5486400" cy="3999230"/>
+            <wp:effectExtent l="0" t="0" r="0" b="1270"/>
+            <wp:docPr id="6" name="Picture 6"/>
+            <wp:cNvGraphicFramePr>
+              <a:graphicFrameLocks xmlns:a="http://schemas.openxmlformats.org/drawingml/2006/main" noChangeAspect="1"/>
+            </wp:cNvGraphicFramePr>
+            <a:graphic xmlns:a="http://schemas.openxmlformats.org/drawingml/2006/main">
+              <a:graphicData uri="http://schemas.openxmlformats.org/drawingml/2006/picture">
+                <pic:pic xmlns:pic="http://schemas.openxmlformats.org/drawingml/2006/picture">
+                  <pic:nvPicPr>
+                    <pic:cNvPr id="0" name="Picture 3"/>
+                    <pic:cNvPicPr>
+                      <a:picLocks noChangeAspect="1" noChangeArrowheads="1"/>
+                    </pic:cNvPicPr>
+                  </pic:nvPicPr>
+                  <pic:blipFill>
+                    <a:blip r:embed="rId11" cstate="print">
+                      <a:extLst>
+                        <a:ext uri="{28A0092B-C50C-407E-A947-70E740481C1C}">
+                          <a14:useLocalDpi xmlns:a14="http://schemas.microsoft.com/office/drawing/2010/main" val="0"/>
+                        </a:ext>
+                      </a:extLst>
+                    </a:blip>
+                    <a:srcRect/>
+                    <a:stretch>
+                      <a:fillRect/>
+                    </a:stretch>
+                  </pic:blipFill>
+                  <pic:spPr bwMode="auto">
+                    <a:xfrm>
+                      <a:off x="0" y="0"/>
+                      <a:ext cx="5486400" cy="3999230"/>
+                    </a:xfrm>
+                    <a:prstGeom prst="rect">
+                      <a:avLst/>
+                    </a:prstGeom>
+                    <a:noFill/>
+                    <a:ln>
+                      <a:noFill/>
+                    </a:ln>
+                  </pic:spPr>
+                </pic:pic>
+              </a:graphicData>
+            </a:graphic>
+          </wp:inline>
+        </w:drawing>
+      </w:r>
+      <w:r>
+        <w:rPr>
+          <w:rFonts w:ascii="Times New Roman" w:eastAsia="Times New Roman" w:hAnsi="Times New Roman" w:cs="Times New Roman"/>
+        </w:rPr>
+        <w:fldChar w:fldCharType="end"/>
+      </w:r>
     </w:p>
     <w:p>
       <w:pPr>
@@ -3833,7 +4547,7 @@
           <w:szCs w:val="20"/>
         </w:rPr>
       </w:pPr>
-      <w:bookmarkStart w:id="10" w:name="_qna084binai3" w:colFirst="0" w:colLast="0"/>
+      <w:bookmarkStart w:id="10" w:name="_GoBack"/>
       <w:bookmarkEnd w:id="10"/>
     </w:p>
     <w:p>
@@ -3846,9 +4560,20 @@
           <w:szCs w:val="20"/>
         </w:rPr>
       </w:pPr>
-      <w:bookmarkStart w:id="11" w:name="_yvvis650687e" w:colFirst="0" w:colLast="0"/>
-      <w:bookmarkStart w:id="12" w:name="_GoBack"/>
+      <w:bookmarkStart w:id="11" w:name="_qna084binai3" w:colFirst="0" w:colLast="0"/>
       <w:bookmarkEnd w:id="11"/>
+    </w:p>
+    <w:p>
+      <w:pPr>
+        <w:shd w:val="clear" w:color="auto" w:fill="FFFFFF"/>
+        <w:rPr>
+          <w:rFonts w:ascii="Arial" w:eastAsia="Arial" w:hAnsi="Arial" w:cs="Arial"/>
+          <w:i/>
+          <w:sz w:val="20"/>
+          <w:szCs w:val="20"/>
+        </w:rPr>
+      </w:pPr>
+      <w:bookmarkStart w:id="12" w:name="_yvvis650687e" w:colFirst="0" w:colLast="0"/>
       <w:bookmarkEnd w:id="12"/>
     </w:p>
     <w:p>

</xml_diff>

<commit_message>
RD Document updated with Sequence Diagrams
</commit_message>
<xml_diff>
--- a/RD.docx
+++ b/RD.docx
@@ -3568,7 +3568,7 @@
         </w:rPr>
         <w:lastRenderedPageBreak/>
         <w:drawing>
-          <wp:inline distT="0" distB="0" distL="0" distR="0" wp14:anchorId="366B1864" wp14:editId="632DBB19">
+          <wp:inline distT="0" distB="0" distL="0" distR="0" wp14:anchorId="366B1864" wp14:editId="7E316C93">
             <wp:extent cx="5486400" cy="4048125"/>
             <wp:effectExtent l="0" t="0" r="0" b="9525"/>
             <wp:docPr id="5" name="Picture 5" descr="C:\Users\Justin\Downloads\Blank Diagram.jpeg"/>
@@ -3616,7 +3616,18 @@
           </wp:inline>
         </w:drawing>
       </w:r>
-      <w:bookmarkStart w:id="2" w:name="_GoBack"/>
+    </w:p>
+    <w:p>
+      <w:pPr>
+        <w:shd w:val="clear" w:color="auto" w:fill="FFFFFF"/>
+        <w:rPr>
+          <w:rFonts w:ascii="Arial" w:eastAsia="Arial" w:hAnsi="Arial" w:cs="Arial"/>
+          <w:i/>
+          <w:sz w:val="20"/>
+          <w:szCs w:val="20"/>
+        </w:rPr>
+      </w:pPr>
+      <w:bookmarkStart w:id="2" w:name="_cjkq2okqf2aw" w:colFirst="0" w:colLast="0"/>
       <w:bookmarkEnd w:id="2"/>
     </w:p>
     <w:p>
@@ -3629,43 +3640,30 @@
           <w:szCs w:val="20"/>
         </w:rPr>
       </w:pPr>
-      <w:bookmarkStart w:id="3" w:name="_cjkq2okqf2aw" w:colFirst="0" w:colLast="0"/>
+      <w:bookmarkStart w:id="3" w:name="_ukzqw3uiebn2" w:colFirst="0" w:colLast="0"/>
       <w:bookmarkEnd w:id="3"/>
-    </w:p>
-    <w:p>
-      <w:pPr>
-        <w:shd w:val="clear" w:color="auto" w:fill="FFFFFF"/>
+      <w:r>
         <w:rPr>
           <w:rFonts w:ascii="Arial" w:eastAsia="Arial" w:hAnsi="Arial" w:cs="Arial"/>
           <w:i/>
           <w:sz w:val="20"/>
           <w:szCs w:val="20"/>
         </w:rPr>
-      </w:pPr>
-      <w:bookmarkStart w:id="4" w:name="_ukzqw3uiebn2" w:colFirst="0" w:colLast="0"/>
+        <w:t>Sequence Diagrams:</w:t>
+      </w:r>
+    </w:p>
+    <w:p>
+      <w:pPr>
+        <w:shd w:val="clear" w:color="auto" w:fill="FFFFFF"/>
+        <w:rPr>
+          <w:rFonts w:ascii="Arial" w:eastAsia="Arial" w:hAnsi="Arial" w:cs="Arial"/>
+          <w:i/>
+          <w:sz w:val="20"/>
+          <w:szCs w:val="20"/>
+        </w:rPr>
+      </w:pPr>
+      <w:bookmarkStart w:id="4" w:name="_v9cwl79yqk5" w:colFirst="0" w:colLast="0"/>
       <w:bookmarkEnd w:id="4"/>
-      <w:r>
-        <w:rPr>
-          <w:rFonts w:ascii="Arial" w:eastAsia="Arial" w:hAnsi="Arial" w:cs="Arial"/>
-          <w:i/>
-          <w:sz w:val="20"/>
-          <w:szCs w:val="20"/>
-        </w:rPr>
-        <w:t>Sequence Diagrams:</w:t>
-      </w:r>
-    </w:p>
-    <w:p>
-      <w:pPr>
-        <w:shd w:val="clear" w:color="auto" w:fill="FFFFFF"/>
-        <w:rPr>
-          <w:rFonts w:ascii="Arial" w:eastAsia="Arial" w:hAnsi="Arial" w:cs="Arial"/>
-          <w:i/>
-          <w:sz w:val="20"/>
-          <w:szCs w:val="20"/>
-        </w:rPr>
-      </w:pPr>
-      <w:bookmarkStart w:id="5" w:name="_v9cwl79yqk5" w:colFirst="0" w:colLast="0"/>
-      <w:bookmarkEnd w:id="5"/>
     </w:p>
     <w:p>
       <w:pPr>
@@ -3676,6 +3674,121 @@
           <w:szCs w:val="22"/>
         </w:rPr>
       </w:pPr>
+      <w:r>
+        <w:rPr>
+          <w:rFonts w:ascii="Arial" w:eastAsia="Arial" w:hAnsi="Arial" w:cs="Arial"/>
+          <w:i/>
+          <w:noProof/>
+          <w:sz w:val="20"/>
+          <w:szCs w:val="20"/>
+        </w:rPr>
+        <mc:AlternateContent>
+          <mc:Choice Requires="wps">
+            <w:drawing>
+              <wp:anchor distT="0" distB="0" distL="114300" distR="114300" simplePos="0" relativeHeight="251663360" behindDoc="0" locked="0" layoutInCell="1" allowOverlap="1" wp14:anchorId="33D51045" wp14:editId="3620AAA2">
+                <wp:simplePos x="0" y="0"/>
+                <wp:positionH relativeFrom="column">
+                  <wp:posOffset>-40640</wp:posOffset>
+                </wp:positionH>
+                <wp:positionV relativeFrom="paragraph">
+                  <wp:posOffset>389629</wp:posOffset>
+                </wp:positionV>
+                <wp:extent cx="699247" cy="170329"/>
+                <wp:effectExtent l="0" t="0" r="12065" b="7620"/>
+                <wp:wrapNone/>
+                <wp:docPr id="10" name="Text Box 10"/>
+                <wp:cNvGraphicFramePr/>
+                <a:graphic xmlns:a="http://schemas.openxmlformats.org/drawingml/2006/main">
+                  <a:graphicData uri="http://schemas.microsoft.com/office/word/2010/wordprocessingShape">
+                    <wps:wsp>
+                      <wps:cNvSpPr txBox="1"/>
+                      <wps:spPr>
+                        <a:xfrm>
+                          <a:off x="0" y="0"/>
+                          <a:ext cx="699247" cy="170329"/>
+                        </a:xfrm>
+                        <a:prstGeom prst="rect">
+                          <a:avLst/>
+                        </a:prstGeom>
+                        <a:solidFill>
+                          <a:schemeClr val="lt1"/>
+                        </a:solidFill>
+                        <a:ln w="6350">
+                          <a:solidFill>
+                            <a:prstClr val="black"/>
+                          </a:solidFill>
+                        </a:ln>
+                      </wps:spPr>
+                      <wps:txbx>
+                        <w:txbxContent>
+                          <w:p>
+                            <w:pPr>
+                              <w:jc w:val="center"/>
+                              <w:rPr>
+                                <w:sz w:val="12"/>
+                                <w:szCs w:val="12"/>
+                              </w:rPr>
+                            </w:pPr>
+                            <w:r>
+                              <w:rPr>
+                                <w:sz w:val="12"/>
+                                <w:szCs w:val="12"/>
+                              </w:rPr>
+                              <w:t>User</w:t>
+                            </w:r>
+                          </w:p>
+                        </w:txbxContent>
+                      </wps:txbx>
+                      <wps:bodyPr rot="0" spcFirstLastPara="0" vertOverflow="overflow" horzOverflow="overflow" vert="horz" wrap="square" lIns="91440" tIns="45720" rIns="91440" bIns="45720" numCol="1" spcCol="0" rtlCol="0" fromWordArt="0" anchor="t" anchorCtr="0" forceAA="0" compatLnSpc="1">
+                        <a:prstTxWarp prst="textNoShape">
+                          <a:avLst/>
+                        </a:prstTxWarp>
+                        <a:noAutofit/>
+                      </wps:bodyPr>
+                    </wps:wsp>
+                  </a:graphicData>
+                </a:graphic>
+                <wp14:sizeRelH relativeFrom="margin">
+                  <wp14:pctWidth>0</wp14:pctWidth>
+                </wp14:sizeRelH>
+                <wp14:sizeRelV relativeFrom="margin">
+                  <wp14:pctHeight>0</wp14:pctHeight>
+                </wp14:sizeRelV>
+              </wp:anchor>
+            </w:drawing>
+          </mc:Choice>
+          <mc:Fallback>
+            <w:pict>
+              <v:shapetype w14:anchorId="33D51045" id="_x0000_t202" coordsize="21600,21600" o:spt="202" path="m,l,21600r21600,l21600,xe">
+                <v:stroke joinstyle="miter"/>
+                <v:path gradientshapeok="t" o:connecttype="rect"/>
+              </v:shapetype>
+              <v:shape id="Text Box 10" o:spid="_x0000_s1026" type="#_x0000_t202" style="position:absolute;margin-left:-3.2pt;margin-top:30.7pt;width:55.05pt;height:13.4pt;z-index:251663360;visibility:visible;mso-wrap-style:square;mso-width-percent:0;mso-height-percent:0;mso-wrap-distance-left:9pt;mso-wrap-distance-top:0;mso-wrap-distance-right:9pt;mso-wrap-distance-bottom:0;mso-position-horizontal:absolute;mso-position-horizontal-relative:text;mso-position-vertical:absolute;mso-position-vertical-relative:text;mso-width-percent:0;mso-height-percent:0;mso-width-relative:margin;mso-height-relative:margin;v-text-anchor:top" o:gfxdata="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" fillcolor="white [3201]" strokeweight=".5pt">
+                <v:textbox>
+                  <w:txbxContent>
+                    <w:p>
+                      <w:pPr>
+                        <w:jc w:val="center"/>
+                        <w:rPr>
+                          <w:sz w:val="12"/>
+                          <w:szCs w:val="12"/>
+                        </w:rPr>
+                      </w:pPr>
+                      <w:r>
+                        <w:rPr>
+                          <w:sz w:val="12"/>
+                          <w:szCs w:val="12"/>
+                        </w:rPr>
+                        <w:t>User</w:t>
+                      </w:r>
+                    </w:p>
+                  </w:txbxContent>
+                </v:textbox>
+              </v:shape>
+            </w:pict>
+          </mc:Fallback>
+        </mc:AlternateContent>
+      </w:r>
       <w:r>
         <w:rPr>
           <w:rFonts w:ascii="Arial" w:eastAsia="Arial" w:hAnsi="Arial" w:cs="Arial"/>
@@ -3732,11 +3845,233 @@
       <w:r>
         <w:rPr>
           <w:rFonts w:ascii="Arial" w:eastAsia="Arial" w:hAnsi="Arial" w:cs="Arial"/>
+          <w:i/>
+          <w:noProof/>
+          <w:sz w:val="20"/>
+          <w:szCs w:val="20"/>
+        </w:rPr>
+        <w:lastRenderedPageBreak/>
+        <mc:AlternateContent>
+          <mc:Choice Requires="wps">
+            <w:drawing>
+              <wp:anchor distT="0" distB="0" distL="114300" distR="114300" simplePos="0" relativeHeight="251661312" behindDoc="0" locked="0" layoutInCell="1" allowOverlap="1" wp14:anchorId="7A6D31D9" wp14:editId="5ABA1CBB">
+                <wp:simplePos x="0" y="0"/>
+                <wp:positionH relativeFrom="column">
+                  <wp:posOffset>-40379</wp:posOffset>
+                </wp:positionH>
+                <wp:positionV relativeFrom="paragraph">
+                  <wp:posOffset>421005</wp:posOffset>
+                </wp:positionV>
+                <wp:extent cx="699247" cy="170329"/>
+                <wp:effectExtent l="0" t="0" r="12065" b="7620"/>
+                <wp:wrapNone/>
+                <wp:docPr id="8" name="Text Box 8"/>
+                <wp:cNvGraphicFramePr/>
+                <a:graphic xmlns:a="http://schemas.openxmlformats.org/drawingml/2006/main">
+                  <a:graphicData uri="http://schemas.microsoft.com/office/word/2010/wordprocessingShape">
+                    <wps:wsp>
+                      <wps:cNvSpPr txBox="1"/>
+                      <wps:spPr>
+                        <a:xfrm>
+                          <a:off x="0" y="0"/>
+                          <a:ext cx="699247" cy="170329"/>
+                        </a:xfrm>
+                        <a:prstGeom prst="rect">
+                          <a:avLst/>
+                        </a:prstGeom>
+                        <a:solidFill>
+                          <a:schemeClr val="lt1"/>
+                        </a:solidFill>
+                        <a:ln w="6350">
+                          <a:solidFill>
+                            <a:prstClr val="black"/>
+                          </a:solidFill>
+                        </a:ln>
+                      </wps:spPr>
+                      <wps:txbx>
+                        <w:txbxContent>
+                          <w:p>
+                            <w:pPr>
+                              <w:jc w:val="center"/>
+                              <w:rPr>
+                                <w:sz w:val="12"/>
+                                <w:szCs w:val="12"/>
+                              </w:rPr>
+                            </w:pPr>
+                            <w:r>
+                              <w:rPr>
+                                <w:sz w:val="12"/>
+                                <w:szCs w:val="12"/>
+                              </w:rPr>
+                              <w:t>User</w:t>
+                            </w:r>
+                          </w:p>
+                        </w:txbxContent>
+                      </wps:txbx>
+                      <wps:bodyPr rot="0" spcFirstLastPara="0" vertOverflow="overflow" horzOverflow="overflow" vert="horz" wrap="square" lIns="91440" tIns="45720" rIns="91440" bIns="45720" numCol="1" spcCol="0" rtlCol="0" fromWordArt="0" anchor="t" anchorCtr="0" forceAA="0" compatLnSpc="1">
+                        <a:prstTxWarp prst="textNoShape">
+                          <a:avLst/>
+                        </a:prstTxWarp>
+                        <a:noAutofit/>
+                      </wps:bodyPr>
+                    </wps:wsp>
+                  </a:graphicData>
+                </a:graphic>
+                <wp14:sizeRelH relativeFrom="margin">
+                  <wp14:pctWidth>0</wp14:pctWidth>
+                </wp14:sizeRelH>
+                <wp14:sizeRelV relativeFrom="margin">
+                  <wp14:pctHeight>0</wp14:pctHeight>
+                </wp14:sizeRelV>
+              </wp:anchor>
+            </w:drawing>
+          </mc:Choice>
+          <mc:Fallback>
+            <w:pict>
+              <v:shape w14:anchorId="7A6D31D9" id="Text Box 8" o:spid="_x0000_s1027" type="#_x0000_t202" style="position:absolute;margin-left:-3.2pt;margin-top:33.15pt;width:55.05pt;height:13.4pt;z-index:251661312;visibility:visible;mso-wrap-style:square;mso-width-percent:0;mso-height-percent:0;mso-wrap-distance-left:9pt;mso-wrap-distance-top:0;mso-wrap-distance-right:9pt;mso-wrap-distance-bottom:0;mso-position-horizontal:absolute;mso-position-horizontal-relative:text;mso-position-vertical:absolute;mso-position-vertical-relative:text;mso-width-percent:0;mso-height-percent:0;mso-width-relative:margin;mso-height-relative:margin;v-text-anchor:top" o:gfxdata="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" fillcolor="white [3201]" strokeweight=".5pt">
+                <v:textbox>
+                  <w:txbxContent>
+                    <w:p>
+                      <w:pPr>
+                        <w:jc w:val="center"/>
+                        <w:rPr>
+                          <w:sz w:val="12"/>
+                          <w:szCs w:val="12"/>
+                        </w:rPr>
+                      </w:pPr>
+                      <w:r>
+                        <w:rPr>
+                          <w:sz w:val="12"/>
+                          <w:szCs w:val="12"/>
+                        </w:rPr>
+                        <w:t>User</w:t>
+                      </w:r>
+                    </w:p>
+                  </w:txbxContent>
+                </v:textbox>
+              </v:shape>
+            </w:pict>
+          </mc:Fallback>
+        </mc:AlternateContent>
+      </w:r>
+      <w:r>
+        <w:rPr>
+          <w:rFonts w:ascii="Arial" w:eastAsia="Arial" w:hAnsi="Arial" w:cs="Arial"/>
+          <w:i/>
+          <w:noProof/>
+          <w:sz w:val="20"/>
+          <w:szCs w:val="20"/>
+        </w:rPr>
+        <mc:AlternateContent>
+          <mc:Choice Requires="wps">
+            <w:drawing>
+              <wp:anchor distT="0" distB="0" distL="114300" distR="114300" simplePos="0" relativeHeight="251659264" behindDoc="0" locked="0" layoutInCell="1" allowOverlap="1" wp14:anchorId="5EF71585" wp14:editId="5E08C686">
+                <wp:simplePos x="0" y="0"/>
+                <wp:positionH relativeFrom="column">
+                  <wp:posOffset>4481</wp:posOffset>
+                </wp:positionH>
+                <wp:positionV relativeFrom="paragraph">
+                  <wp:posOffset>2554941</wp:posOffset>
+                </wp:positionV>
+                <wp:extent cx="699247" cy="170329"/>
+                <wp:effectExtent l="0" t="0" r="12065" b="7620"/>
+                <wp:wrapNone/>
+                <wp:docPr id="7" name="Text Box 7"/>
+                <wp:cNvGraphicFramePr/>
+                <a:graphic xmlns:a="http://schemas.openxmlformats.org/drawingml/2006/main">
+                  <a:graphicData uri="http://schemas.microsoft.com/office/word/2010/wordprocessingShape">
+                    <wps:wsp>
+                      <wps:cNvSpPr txBox="1"/>
+                      <wps:spPr>
+                        <a:xfrm>
+                          <a:off x="0" y="0"/>
+                          <a:ext cx="699247" cy="170329"/>
+                        </a:xfrm>
+                        <a:prstGeom prst="rect">
+                          <a:avLst/>
+                        </a:prstGeom>
+                        <a:solidFill>
+                          <a:schemeClr val="lt1"/>
+                        </a:solidFill>
+                        <a:ln w="6350">
+                          <a:solidFill>
+                            <a:prstClr val="black"/>
+                          </a:solidFill>
+                        </a:ln>
+                      </wps:spPr>
+                      <wps:txbx>
+                        <w:txbxContent>
+                          <w:p>
+                            <w:pPr>
+                              <w:jc w:val="center"/>
+                              <w:rPr>
+                                <w:sz w:val="12"/>
+                                <w:szCs w:val="12"/>
+                              </w:rPr>
+                            </w:pPr>
+                            <w:r>
+                              <w:rPr>
+                                <w:sz w:val="12"/>
+                                <w:szCs w:val="12"/>
+                              </w:rPr>
+                              <w:t>User</w:t>
+                            </w:r>
+                          </w:p>
+                        </w:txbxContent>
+                      </wps:txbx>
+                      <wps:bodyPr rot="0" spcFirstLastPara="0" vertOverflow="overflow" horzOverflow="overflow" vert="horz" wrap="square" lIns="91440" tIns="45720" rIns="91440" bIns="45720" numCol="1" spcCol="0" rtlCol="0" fromWordArt="0" anchor="t" anchorCtr="0" forceAA="0" compatLnSpc="1">
+                        <a:prstTxWarp prst="textNoShape">
+                          <a:avLst/>
+                        </a:prstTxWarp>
+                        <a:noAutofit/>
+                      </wps:bodyPr>
+                    </wps:wsp>
+                  </a:graphicData>
+                </a:graphic>
+                <wp14:sizeRelH relativeFrom="margin">
+                  <wp14:pctWidth>0</wp14:pctWidth>
+                </wp14:sizeRelH>
+                <wp14:sizeRelV relativeFrom="margin">
+                  <wp14:pctHeight>0</wp14:pctHeight>
+                </wp14:sizeRelV>
+              </wp:anchor>
+            </w:drawing>
+          </mc:Choice>
+          <mc:Fallback>
+            <w:pict>
+              <v:shape w14:anchorId="5EF71585" id="Text Box 7" o:spid="_x0000_s1028" type="#_x0000_t202" style="position:absolute;margin-left:.35pt;margin-top:201.2pt;width:55.05pt;height:13.4pt;z-index:251659264;visibility:visible;mso-wrap-style:square;mso-width-percent:0;mso-height-percent:0;mso-wrap-distance-left:9pt;mso-wrap-distance-top:0;mso-wrap-distance-right:9pt;mso-wrap-distance-bottom:0;mso-position-horizontal:absolute;mso-position-horizontal-relative:text;mso-position-vertical:absolute;mso-position-vertical-relative:text;mso-width-percent:0;mso-height-percent:0;mso-width-relative:margin;mso-height-relative:margin;v-text-anchor:top" o:gfxdata="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" fillcolor="white [3201]" strokeweight=".5pt">
+                <v:textbox>
+                  <w:txbxContent>
+                    <w:p>
+                      <w:pPr>
+                        <w:jc w:val="center"/>
+                        <w:rPr>
+                          <w:sz w:val="12"/>
+                          <w:szCs w:val="12"/>
+                        </w:rPr>
+                      </w:pPr>
+                      <w:r>
+                        <w:rPr>
+                          <w:sz w:val="12"/>
+                          <w:szCs w:val="12"/>
+                        </w:rPr>
+                        <w:t>User</w:t>
+                      </w:r>
+                    </w:p>
+                  </w:txbxContent>
+                </v:textbox>
+              </v:shape>
+            </w:pict>
+          </mc:Fallback>
+        </mc:AlternateContent>
+      </w:r>
+      <w:r>
+        <w:rPr>
+          <w:rFonts w:ascii="Arial" w:eastAsia="Arial" w:hAnsi="Arial" w:cs="Arial"/>
           <w:noProof/>
           <w:sz w:val="22"/>
           <w:szCs w:val="22"/>
         </w:rPr>
-        <w:lastRenderedPageBreak/>
         <w:drawing>
           <wp:inline distT="114300" distB="114300" distL="114300" distR="114300" wp14:anchorId="4865E57F" wp14:editId="08222423">
             <wp:extent cx="5486400" cy="2019300"/>
@@ -3827,7 +4162,426 @@
           <w:szCs w:val="20"/>
         </w:rPr>
       </w:pPr>
-      <w:bookmarkStart w:id="6" w:name="_lovdufvzbr0q" w:colFirst="0" w:colLast="0"/>
+      <w:bookmarkStart w:id="5" w:name="_lovdufvzbr0q" w:colFirst="0" w:colLast="0"/>
+      <w:bookmarkEnd w:id="5"/>
+    </w:p>
+    <w:p>
+      <w:pPr>
+        <w:rPr>
+          <w:rFonts w:ascii="Times New Roman" w:eastAsia="Times New Roman" w:hAnsi="Times New Roman" w:cs="Times New Roman"/>
+        </w:rPr>
+      </w:pPr>
+      <w:r>
+        <w:rPr>
+          <w:rFonts w:ascii="Arial" w:eastAsia="Arial" w:hAnsi="Arial" w:cs="Arial"/>
+          <w:i/>
+          <w:noProof/>
+          <w:sz w:val="20"/>
+          <w:szCs w:val="20"/>
+        </w:rPr>
+        <w:lastRenderedPageBreak/>
+        <mc:AlternateContent>
+          <mc:Choice Requires="wps">
+            <w:drawing>
+              <wp:anchor distT="0" distB="0" distL="114300" distR="114300" simplePos="0" relativeHeight="251665408" behindDoc="0" locked="0" layoutInCell="1" allowOverlap="1" wp14:anchorId="23D7EB56" wp14:editId="2FE14534">
+                <wp:simplePos x="0" y="0"/>
+                <wp:positionH relativeFrom="column">
+                  <wp:posOffset>206188</wp:posOffset>
+                </wp:positionH>
+                <wp:positionV relativeFrom="paragraph">
+                  <wp:posOffset>1384412</wp:posOffset>
+                </wp:positionV>
+                <wp:extent cx="699247" cy="170329"/>
+                <wp:effectExtent l="0" t="0" r="12065" b="7620"/>
+                <wp:wrapNone/>
+                <wp:docPr id="11" name="Text Box 11"/>
+                <wp:cNvGraphicFramePr/>
+                <a:graphic xmlns:a="http://schemas.openxmlformats.org/drawingml/2006/main">
+                  <a:graphicData uri="http://schemas.microsoft.com/office/word/2010/wordprocessingShape">
+                    <wps:wsp>
+                      <wps:cNvSpPr txBox="1"/>
+                      <wps:spPr>
+                        <a:xfrm>
+                          <a:off x="0" y="0"/>
+                          <a:ext cx="699247" cy="170329"/>
+                        </a:xfrm>
+                        <a:prstGeom prst="rect">
+                          <a:avLst/>
+                        </a:prstGeom>
+                        <a:solidFill>
+                          <a:schemeClr val="lt1"/>
+                        </a:solidFill>
+                        <a:ln w="6350">
+                          <a:solidFill>
+                            <a:prstClr val="black"/>
+                          </a:solidFill>
+                        </a:ln>
+                      </wps:spPr>
+                      <wps:txbx>
+                        <w:txbxContent>
+                          <w:p>
+                            <w:pPr>
+                              <w:jc w:val="center"/>
+                              <w:rPr>
+                                <w:sz w:val="12"/>
+                                <w:szCs w:val="12"/>
+                              </w:rPr>
+                            </w:pPr>
+                            <w:r>
+                              <w:rPr>
+                                <w:sz w:val="12"/>
+                                <w:szCs w:val="12"/>
+                              </w:rPr>
+                              <w:t>User</w:t>
+                            </w:r>
+                          </w:p>
+                        </w:txbxContent>
+                      </wps:txbx>
+                      <wps:bodyPr rot="0" spcFirstLastPara="0" vertOverflow="overflow" horzOverflow="overflow" vert="horz" wrap="square" lIns="91440" tIns="45720" rIns="91440" bIns="45720" numCol="1" spcCol="0" rtlCol="0" fromWordArt="0" anchor="t" anchorCtr="0" forceAA="0" compatLnSpc="1">
+                        <a:prstTxWarp prst="textNoShape">
+                          <a:avLst/>
+                        </a:prstTxWarp>
+                        <a:noAutofit/>
+                      </wps:bodyPr>
+                    </wps:wsp>
+                  </a:graphicData>
+                </a:graphic>
+                <wp14:sizeRelH relativeFrom="margin">
+                  <wp14:pctWidth>0</wp14:pctWidth>
+                </wp14:sizeRelH>
+                <wp14:sizeRelV relativeFrom="margin">
+                  <wp14:pctHeight>0</wp14:pctHeight>
+                </wp14:sizeRelV>
+              </wp:anchor>
+            </w:drawing>
+          </mc:Choice>
+          <mc:Fallback>
+            <w:pict>
+              <v:shape w14:anchorId="23D7EB56" id="Text Box 11" o:spid="_x0000_s1029" type="#_x0000_t202" style="position:absolute;margin-left:16.25pt;margin-top:109pt;width:55.05pt;height:13.4pt;z-index:251665408;visibility:visible;mso-wrap-style:square;mso-width-percent:0;mso-height-percent:0;mso-wrap-distance-left:9pt;mso-wrap-distance-top:0;mso-wrap-distance-right:9pt;mso-wrap-distance-bottom:0;mso-position-horizontal:absolute;mso-position-horizontal-relative:text;mso-position-vertical:absolute;mso-position-vertical-relative:text;mso-width-percent:0;mso-height-percent:0;mso-width-relative:margin;mso-height-relative:margin;v-text-anchor:top" o:gfxdata="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" fillcolor="white [3201]" strokeweight=".5pt">
+                <v:textbox>
+                  <w:txbxContent>
+                    <w:p>
+                      <w:pPr>
+                        <w:jc w:val="center"/>
+                        <w:rPr>
+                          <w:sz w:val="12"/>
+                          <w:szCs w:val="12"/>
+                        </w:rPr>
+                      </w:pPr>
+                      <w:r>
+                        <w:rPr>
+                          <w:sz w:val="12"/>
+                          <w:szCs w:val="12"/>
+                        </w:rPr>
+                        <w:t>User</w:t>
+                      </w:r>
+                    </w:p>
+                  </w:txbxContent>
+                </v:textbox>
+              </v:shape>
+            </w:pict>
+          </mc:Fallback>
+        </mc:AlternateContent>
+      </w:r>
+      <w:r>
+        <w:rPr>
+          <w:rFonts w:ascii="Times New Roman" w:eastAsia="Times New Roman" w:hAnsi="Times New Roman" w:cs="Times New Roman"/>
+        </w:rPr>
+        <w:fldChar w:fldCharType="begin"/>
+      </w:r>
+      <w:r>
+        <w:rPr>
+          <w:rFonts w:ascii="Times New Roman" w:eastAsia="Times New Roman" w:hAnsi="Times New Roman" w:cs="Times New Roman"/>
+        </w:rPr>
+        <w:instrText xml:space="preserve"> INCLUDEPICTURE "https://documents.lucidchart.com/documents/b1f41d92-6463-439f-812e-afdfee09de53/pages/0_0?a=649&amp;x=225&amp;y=-92&amp;w=2174&amp;h=1584&amp;store=1&amp;accept=image%2F*&amp;auth=LCA%201abc3947bcc12da6cf1b980e5b8a0f1fca62f5a5-ts%3D1573841617" \* MERGEFORMATINET </w:instrText>
+      </w:r>
+      <w:r>
+        <w:rPr>
+          <w:rFonts w:ascii="Times New Roman" w:eastAsia="Times New Roman" w:hAnsi="Times New Roman" w:cs="Times New Roman"/>
+        </w:rPr>
+        <w:fldChar w:fldCharType="separate"/>
+      </w:r>
+      <w:r>
+        <w:rPr>
+          <w:rFonts w:ascii="Times New Roman" w:eastAsia="Times New Roman" w:hAnsi="Times New Roman" w:cs="Times New Roman"/>
+          <w:noProof/>
+        </w:rPr>
+        <w:drawing>
+          <wp:inline distT="0" distB="0" distL="0" distR="0" wp14:anchorId="28C3B9FD" wp14:editId="2CDFF337">
+            <wp:extent cx="5486400" cy="3999230"/>
+            <wp:effectExtent l="0" t="0" r="0" b="1270"/>
+            <wp:docPr id="4" name="Picture 4"/>
+            <wp:cNvGraphicFramePr>
+              <a:graphicFrameLocks xmlns:a="http://schemas.openxmlformats.org/drawingml/2006/main" noChangeAspect="1"/>
+            </wp:cNvGraphicFramePr>
+            <a:graphic xmlns:a="http://schemas.openxmlformats.org/drawingml/2006/main">
+              <a:graphicData uri="http://schemas.openxmlformats.org/drawingml/2006/picture">
+                <pic:pic xmlns:pic="http://schemas.openxmlformats.org/drawingml/2006/picture">
+                  <pic:nvPicPr>
+                    <pic:cNvPr id="0" name="Picture 1"/>
+                    <pic:cNvPicPr>
+                      <a:picLocks noChangeAspect="1" noChangeArrowheads="1"/>
+                    </pic:cNvPicPr>
+                  </pic:nvPicPr>
+                  <pic:blipFill>
+                    <a:blip r:embed="rId10" cstate="print">
+                      <a:extLst>
+                        <a:ext uri="{28A0092B-C50C-407E-A947-70E740481C1C}">
+                          <a14:useLocalDpi xmlns:a14="http://schemas.microsoft.com/office/drawing/2010/main" val="0"/>
+                        </a:ext>
+                      </a:extLst>
+                    </a:blip>
+                    <a:srcRect/>
+                    <a:stretch>
+                      <a:fillRect/>
+                    </a:stretch>
+                  </pic:blipFill>
+                  <pic:spPr bwMode="auto">
+                    <a:xfrm>
+                      <a:off x="0" y="0"/>
+                      <a:ext cx="5486400" cy="3999230"/>
+                    </a:xfrm>
+                    <a:prstGeom prst="rect">
+                      <a:avLst/>
+                    </a:prstGeom>
+                    <a:noFill/>
+                    <a:ln>
+                      <a:noFill/>
+                    </a:ln>
+                  </pic:spPr>
+                </pic:pic>
+              </a:graphicData>
+            </a:graphic>
+          </wp:inline>
+        </w:drawing>
+      </w:r>
+      <w:r>
+        <w:rPr>
+          <w:rFonts w:ascii="Times New Roman" w:eastAsia="Times New Roman" w:hAnsi="Times New Roman" w:cs="Times New Roman"/>
+        </w:rPr>
+        <w:fldChar w:fldCharType="end"/>
+      </w:r>
+    </w:p>
+    <w:p>
+      <w:pPr>
+        <w:rPr>
+          <w:rFonts w:ascii="Times New Roman" w:eastAsia="Times New Roman" w:hAnsi="Times New Roman" w:cs="Times New Roman"/>
+        </w:rPr>
+      </w:pPr>
+      <w:r>
+        <w:rPr>
+          <w:rFonts w:ascii="Arial" w:eastAsia="Arial" w:hAnsi="Arial" w:cs="Arial"/>
+          <w:i/>
+          <w:noProof/>
+          <w:sz w:val="20"/>
+          <w:szCs w:val="20"/>
+        </w:rPr>
+        <mc:AlternateContent>
+          <mc:Choice Requires="wps">
+            <w:drawing>
+              <wp:anchor distT="0" distB="0" distL="114300" distR="114300" simplePos="0" relativeHeight="251667456" behindDoc="0" locked="0" layoutInCell="1" allowOverlap="1" wp14:anchorId="150FCC52" wp14:editId="4735A600">
+                <wp:simplePos x="0" y="0"/>
+                <wp:positionH relativeFrom="column">
+                  <wp:posOffset>251012</wp:posOffset>
+                </wp:positionH>
+                <wp:positionV relativeFrom="paragraph">
+                  <wp:posOffset>1400736</wp:posOffset>
+                </wp:positionV>
+                <wp:extent cx="699247" cy="170329"/>
+                <wp:effectExtent l="0" t="0" r="12065" b="7620"/>
+                <wp:wrapNone/>
+                <wp:docPr id="12" name="Text Box 12"/>
+                <wp:cNvGraphicFramePr/>
+                <a:graphic xmlns:a="http://schemas.openxmlformats.org/drawingml/2006/main">
+                  <a:graphicData uri="http://schemas.microsoft.com/office/word/2010/wordprocessingShape">
+                    <wps:wsp>
+                      <wps:cNvSpPr txBox="1"/>
+                      <wps:spPr>
+                        <a:xfrm>
+                          <a:off x="0" y="0"/>
+                          <a:ext cx="699247" cy="170329"/>
+                        </a:xfrm>
+                        <a:prstGeom prst="rect">
+                          <a:avLst/>
+                        </a:prstGeom>
+                        <a:solidFill>
+                          <a:schemeClr val="lt1"/>
+                        </a:solidFill>
+                        <a:ln w="6350">
+                          <a:solidFill>
+                            <a:prstClr val="black"/>
+                          </a:solidFill>
+                        </a:ln>
+                      </wps:spPr>
+                      <wps:txbx>
+                        <w:txbxContent>
+                          <w:p>
+                            <w:pPr>
+                              <w:jc w:val="center"/>
+                              <w:rPr>
+                                <w:sz w:val="12"/>
+                                <w:szCs w:val="12"/>
+                              </w:rPr>
+                            </w:pPr>
+                            <w:r>
+                              <w:rPr>
+                                <w:sz w:val="12"/>
+                                <w:szCs w:val="12"/>
+                              </w:rPr>
+                              <w:t>User</w:t>
+                            </w:r>
+                          </w:p>
+                        </w:txbxContent>
+                      </wps:txbx>
+                      <wps:bodyPr rot="0" spcFirstLastPara="0" vertOverflow="overflow" horzOverflow="overflow" vert="horz" wrap="square" lIns="91440" tIns="45720" rIns="91440" bIns="45720" numCol="1" spcCol="0" rtlCol="0" fromWordArt="0" anchor="t" anchorCtr="0" forceAA="0" compatLnSpc="1">
+                        <a:prstTxWarp prst="textNoShape">
+                          <a:avLst/>
+                        </a:prstTxWarp>
+                        <a:noAutofit/>
+                      </wps:bodyPr>
+                    </wps:wsp>
+                  </a:graphicData>
+                </a:graphic>
+                <wp14:sizeRelH relativeFrom="margin">
+                  <wp14:pctWidth>0</wp14:pctWidth>
+                </wp14:sizeRelH>
+                <wp14:sizeRelV relativeFrom="margin">
+                  <wp14:pctHeight>0</wp14:pctHeight>
+                </wp14:sizeRelV>
+              </wp:anchor>
+            </w:drawing>
+          </mc:Choice>
+          <mc:Fallback>
+            <w:pict>
+              <v:shape w14:anchorId="150FCC52" id="Text Box 12" o:spid="_x0000_s1030" type="#_x0000_t202" style="position:absolute;margin-left:19.75pt;margin-top:110.3pt;width:55.05pt;height:13.4pt;z-index:251667456;visibility:visible;mso-wrap-style:square;mso-width-percent:0;mso-height-percent:0;mso-wrap-distance-left:9pt;mso-wrap-distance-top:0;mso-wrap-distance-right:9pt;mso-wrap-distance-bottom:0;mso-position-horizontal:absolute;mso-position-horizontal-relative:text;mso-position-vertical:absolute;mso-position-vertical-relative:text;mso-width-percent:0;mso-height-percent:0;mso-width-relative:margin;mso-height-relative:margin;v-text-anchor:top" o:gfxdata="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" fillcolor="white [3201]" strokeweight=".5pt">
+                <v:textbox>
+                  <w:txbxContent>
+                    <w:p>
+                      <w:pPr>
+                        <w:jc w:val="center"/>
+                        <w:rPr>
+                          <w:sz w:val="12"/>
+                          <w:szCs w:val="12"/>
+                        </w:rPr>
+                      </w:pPr>
+                      <w:r>
+                        <w:rPr>
+                          <w:sz w:val="12"/>
+                          <w:szCs w:val="12"/>
+                        </w:rPr>
+                        <w:t>User</w:t>
+                      </w:r>
+                    </w:p>
+                  </w:txbxContent>
+                </v:textbox>
+              </v:shape>
+            </w:pict>
+          </mc:Fallback>
+        </mc:AlternateContent>
+      </w:r>
+      <w:r>
+        <w:rPr>
+          <w:rFonts w:ascii="Times New Roman" w:eastAsia="Times New Roman" w:hAnsi="Times New Roman" w:cs="Times New Roman"/>
+        </w:rPr>
+        <w:fldChar w:fldCharType="begin"/>
+      </w:r>
+      <w:r>
+        <w:rPr>
+          <w:rFonts w:ascii="Times New Roman" w:eastAsia="Times New Roman" w:hAnsi="Times New Roman" w:cs="Times New Roman"/>
+        </w:rPr>
+        <w:instrText xml:space="preserve"> INCLUDEPICTURE "https://documents.lucidchart.com/documents/b1f41d92-6463-439f-812e-afdfee09de53/pages/0_0?a=714&amp;x=225&amp;y=-92&amp;w=2174&amp;h=1584&amp;store=1&amp;accept=image%2F*&amp;auth=LCA%20c54c87af5d110c0ebc13908376b2b84c49df0b63-ts%3D1573841617" \* MERGEFORMATINET </w:instrText>
+      </w:r>
+      <w:r>
+        <w:rPr>
+          <w:rFonts w:ascii="Times New Roman" w:eastAsia="Times New Roman" w:hAnsi="Times New Roman" w:cs="Times New Roman"/>
+        </w:rPr>
+        <w:fldChar w:fldCharType="separate"/>
+      </w:r>
+      <w:r>
+        <w:rPr>
+          <w:rFonts w:ascii="Times New Roman" w:eastAsia="Times New Roman" w:hAnsi="Times New Roman" w:cs="Times New Roman"/>
+          <w:noProof/>
+        </w:rPr>
+        <w:drawing>
+          <wp:inline distT="0" distB="0" distL="0" distR="0" wp14:anchorId="7B555CAA" wp14:editId="0FB7430B">
+            <wp:extent cx="5486400" cy="3999230"/>
+            <wp:effectExtent l="0" t="0" r="0" b="1270"/>
+            <wp:docPr id="6" name="Picture 6"/>
+            <wp:cNvGraphicFramePr>
+              <a:graphicFrameLocks xmlns:a="http://schemas.openxmlformats.org/drawingml/2006/main" noChangeAspect="1"/>
+            </wp:cNvGraphicFramePr>
+            <a:graphic xmlns:a="http://schemas.openxmlformats.org/drawingml/2006/main">
+              <a:graphicData uri="http://schemas.openxmlformats.org/drawingml/2006/picture">
+                <pic:pic xmlns:pic="http://schemas.openxmlformats.org/drawingml/2006/picture">
+                  <pic:nvPicPr>
+                    <pic:cNvPr id="0" name="Picture 3"/>
+                    <pic:cNvPicPr>
+                      <a:picLocks noChangeAspect="1" noChangeArrowheads="1"/>
+                    </pic:cNvPicPr>
+                  </pic:nvPicPr>
+                  <pic:blipFill>
+                    <a:blip r:embed="rId11" cstate="print">
+                      <a:extLst>
+                        <a:ext uri="{28A0092B-C50C-407E-A947-70E740481C1C}">
+                          <a14:useLocalDpi xmlns:a14="http://schemas.microsoft.com/office/drawing/2010/main" val="0"/>
+                        </a:ext>
+                      </a:extLst>
+                    </a:blip>
+                    <a:srcRect/>
+                    <a:stretch>
+                      <a:fillRect/>
+                    </a:stretch>
+                  </pic:blipFill>
+                  <pic:spPr bwMode="auto">
+                    <a:xfrm>
+                      <a:off x="0" y="0"/>
+                      <a:ext cx="5486400" cy="3999230"/>
+                    </a:xfrm>
+                    <a:prstGeom prst="rect">
+                      <a:avLst/>
+                    </a:prstGeom>
+                    <a:noFill/>
+                    <a:ln>
+                      <a:noFill/>
+                    </a:ln>
+                  </pic:spPr>
+                </pic:pic>
+              </a:graphicData>
+            </a:graphic>
+          </wp:inline>
+        </w:drawing>
+      </w:r>
+      <w:r>
+        <w:rPr>
+          <w:rFonts w:ascii="Times New Roman" w:eastAsia="Times New Roman" w:hAnsi="Times New Roman" w:cs="Times New Roman"/>
+        </w:rPr>
+        <w:fldChar w:fldCharType="end"/>
+      </w:r>
+    </w:p>
+    <w:p>
+      <w:pPr>
+        <w:shd w:val="clear" w:color="auto" w:fill="FFFFFF"/>
+        <w:rPr>
+          <w:rFonts w:ascii="Arial" w:eastAsia="Arial" w:hAnsi="Arial" w:cs="Arial"/>
+          <w:i/>
+          <w:sz w:val="20"/>
+          <w:szCs w:val="20"/>
+        </w:rPr>
+      </w:pPr>
+      <w:bookmarkStart w:id="6" w:name="_GoBack"/>
+    </w:p>
+    <w:p>
+      <w:pPr>
+        <w:shd w:val="clear" w:color="auto" w:fill="FFFFFF"/>
+        <w:rPr>
+          <w:rFonts w:ascii="Arial" w:eastAsia="Arial" w:hAnsi="Arial" w:cs="Arial"/>
+          <w:i/>
+          <w:sz w:val="20"/>
+          <w:szCs w:val="20"/>
+        </w:rPr>
+      </w:pPr>
+      <w:bookmarkStart w:id="7" w:name="_aogb9jaq3ml9" w:colFirst="0" w:colLast="0"/>
+      <w:bookmarkEnd w:id="7"/>
       <w:bookmarkEnd w:id="6"/>
     </w:p>
     <w:p>
@@ -3840,8 +4594,8 @@
           <w:szCs w:val="20"/>
         </w:rPr>
       </w:pPr>
-      <w:bookmarkStart w:id="7" w:name="_xyqjyn8uvk8m" w:colFirst="0" w:colLast="0"/>
-      <w:bookmarkEnd w:id="7"/>
+      <w:bookmarkStart w:id="8" w:name="_fl2due79uig8" w:colFirst="0" w:colLast="0"/>
+      <w:bookmarkEnd w:id="8"/>
     </w:p>
     <w:p>
       <w:pPr>
@@ -3853,8 +4607,8 @@
           <w:szCs w:val="20"/>
         </w:rPr>
       </w:pPr>
-      <w:bookmarkStart w:id="8" w:name="_aogb9jaq3ml9" w:colFirst="0" w:colLast="0"/>
-      <w:bookmarkEnd w:id="8"/>
+      <w:bookmarkStart w:id="9" w:name="_qoaeorouo74q" w:colFirst="0" w:colLast="0"/>
+      <w:bookmarkEnd w:id="9"/>
     </w:p>
     <w:p>
       <w:pPr>
@@ -3866,8 +4620,8 @@
           <w:szCs w:val="20"/>
         </w:rPr>
       </w:pPr>
-      <w:bookmarkStart w:id="9" w:name="_fl2due79uig8" w:colFirst="0" w:colLast="0"/>
-      <w:bookmarkEnd w:id="9"/>
+      <w:bookmarkStart w:id="10" w:name="_qna084binai3" w:colFirst="0" w:colLast="0"/>
+      <w:bookmarkEnd w:id="10"/>
     </w:p>
     <w:p>
       <w:pPr>
@@ -3879,34 +4633,8 @@
           <w:szCs w:val="20"/>
         </w:rPr>
       </w:pPr>
-      <w:bookmarkStart w:id="10" w:name="_qoaeorouo74q" w:colFirst="0" w:colLast="0"/>
-      <w:bookmarkEnd w:id="10"/>
-    </w:p>
-    <w:p>
-      <w:pPr>
-        <w:shd w:val="clear" w:color="auto" w:fill="FFFFFF"/>
-        <w:rPr>
-          <w:rFonts w:ascii="Arial" w:eastAsia="Arial" w:hAnsi="Arial" w:cs="Arial"/>
-          <w:i/>
-          <w:sz w:val="20"/>
-          <w:szCs w:val="20"/>
-        </w:rPr>
-      </w:pPr>
-      <w:bookmarkStart w:id="11" w:name="_qna084binai3" w:colFirst="0" w:colLast="0"/>
+      <w:bookmarkStart w:id="11" w:name="_yvvis650687e" w:colFirst="0" w:colLast="0"/>
       <w:bookmarkEnd w:id="11"/>
-    </w:p>
-    <w:p>
-      <w:pPr>
-        <w:shd w:val="clear" w:color="auto" w:fill="FFFFFF"/>
-        <w:rPr>
-          <w:rFonts w:ascii="Arial" w:eastAsia="Arial" w:hAnsi="Arial" w:cs="Arial"/>
-          <w:i/>
-          <w:sz w:val="20"/>
-          <w:szCs w:val="20"/>
-        </w:rPr>
-      </w:pPr>
-      <w:bookmarkStart w:id="12" w:name="_yvvis650687e" w:colFirst="0" w:colLast="0"/>
-      <w:bookmarkEnd w:id="12"/>
     </w:p>
     <w:p>
       <w:pPr>
@@ -4480,7 +5208,7 @@
     </w:rPrDefault>
     <w:pPrDefault/>
   </w:docDefaults>
-  <w:latentStyles w:defLockedState="0" w:defUIPriority="99" w:defSemiHidden="0" w:defUnhideWhenUsed="0" w:defQFormat="0" w:count="375">
+  <w:latentStyles w:defLockedState="0" w:defUIPriority="99" w:defSemiHidden="0" w:defUnhideWhenUsed="0" w:defQFormat="0" w:count="376">
     <w:lsdException w:name="Normal" w:uiPriority="0" w:qFormat="1"/>
     <w:lsdException w:name="heading 1" w:uiPriority="9" w:qFormat="1"/>
     <w:lsdException w:name="heading 2" w:semiHidden="1" w:uiPriority="9" w:unhideWhenUsed="1" w:qFormat="1"/>
@@ -4586,7 +5314,6 @@
     <w:lsdException w:name="HTML Sample" w:semiHidden="1" w:unhideWhenUsed="1"/>
     <w:lsdException w:name="HTML Typewriter" w:semiHidden="1" w:unhideWhenUsed="1"/>
     <w:lsdException w:name="HTML Variable" w:semiHidden="1" w:unhideWhenUsed="1"/>
-    <w:lsdException w:name="Normal Table" w:semiHidden="1" w:unhideWhenUsed="1"/>
     <w:lsdException w:name="annotation subject" w:semiHidden="1" w:unhideWhenUsed="1"/>
     <w:lsdException w:name="No List" w:semiHidden="1" w:unhideWhenUsed="1"/>
     <w:lsdException w:name="Outline List 1" w:semiHidden="1" w:unhideWhenUsed="1"/>
@@ -4633,10 +5360,8 @@
     <w:lsdException w:name="Table Subtle 2" w:semiHidden="1" w:unhideWhenUsed="1"/>
     <w:lsdException w:name="Table Web 1" w:semiHidden="1" w:unhideWhenUsed="1"/>
     <w:lsdException w:name="Table Web 2" w:semiHidden="1" w:unhideWhenUsed="1"/>
-    <w:lsdException w:name="Table Web 3" w:semiHidden="1" w:unhideWhenUsed="1"/>
     <w:lsdException w:name="Balloon Text" w:semiHidden="1" w:unhideWhenUsed="1"/>
     <w:lsdException w:name="Table Grid" w:uiPriority="39"/>
-    <w:lsdException w:name="Table Theme" w:semiHidden="1" w:unhideWhenUsed="1"/>
     <w:lsdException w:name="Placeholder Text" w:semiHidden="1"/>
     <w:lsdException w:name="No Spacing" w:uiPriority="1" w:qFormat="1"/>
     <w:lsdException w:name="Light Shading" w:uiPriority="60"/>
@@ -4856,6 +5581,7 @@
     <w:lsdException w:name="Smart Hyperlink" w:semiHidden="1" w:unhideWhenUsed="1"/>
     <w:lsdException w:name="Hashtag" w:semiHidden="1" w:unhideWhenUsed="1"/>
     <w:lsdException w:name="Unresolved Mention" w:semiHidden="1" w:unhideWhenUsed="1"/>
+    <w:lsdException w:name="Smart Link" w:semiHidden="1" w:unhideWhenUsed="1"/>
   </w:latentStyles>
   <w:style w:type="paragraph" w:default="1" w:styleId="Normal">
     <w:name w:val="Normal"/>

</xml_diff>